<commit_message>
poster, final presentation for tjSTAR, reports, update donkeycar submodule
</commit_message>
<xml_diff>
--- a/Journals/Report_3_15__4_5.docx
+++ b/Journals/Report_3_15__4_5.docx
@@ -1,6 +1,6 @@
 
 <file path=word/document.xml><?xml version="1.0" encoding="utf-8"?>
-<w:document xmlns:wpc="http://schemas.microsoft.com/office/word/2010/wordprocessingCanvas" xmlns:cx="http://schemas.microsoft.com/office/drawing/2014/chartex" xmlns:cx1="http://schemas.microsoft.com/office/drawing/2015/9/8/chartex" xmlns:cx2="http://schemas.microsoft.com/office/drawing/2015/10/21/chartex" xmlns:cx3="http://schemas.microsoft.com/office/drawing/2016/5/9/chartex" xmlns:cx4="http://schemas.microsoft.com/office/drawing/2016/5/10/chartex" xmlns:cx5="http://schemas.microsoft.com/office/drawing/2016/5/11/chartex" xmlns:cx6="http://schemas.microsoft.com/office/drawing/2016/5/12/chartex" xmlns:cx7="http://schemas.microsoft.com/office/drawing/2016/5/13/chartex" xmlns:cx8="http://schemas.microsoft.com/office/drawing/2016/5/14/chartex" xmlns:mc="http://schemas.openxmlformats.org/markup-compatibility/2006" xmlns:aink="http://schemas.microsoft.com/office/drawing/2016/ink" xmlns:am3d="http://schemas.microsoft.com/office/drawing/2017/model3d" xmlns:o="urn:schemas-microsoft-com:office:office" xmlns:oel="http://schemas.microsoft.com/office/2019/extlst" xmlns:r="http://schemas.openxmlformats.org/officeDocument/2006/relationships" xmlns:m="http://schemas.openxmlformats.org/officeDocument/2006/math" xmlns:v="urn:schemas-microsoft-com:vml" xmlns:wp14="http://schemas.microsoft.com/office/word/2010/wordprocessingDrawing" xmlns:wp="http://schemas.openxmlformats.org/drawingml/2006/wordprocessingDrawing" xmlns:w10="urn:schemas-microsoft-com:office:word" xmlns:w="http://schemas.openxmlformats.org/wordprocessingml/2006/main" xmlns:w14="http://schemas.microsoft.com/office/word/2010/wordml" xmlns:w15="http://schemas.microsoft.com/office/word/2012/wordml" xmlns:w16cex="http://schemas.microsoft.com/office/word/2018/wordml/cex" xmlns:w16cid="http://schemas.microsoft.com/office/word/2016/wordml/cid" xmlns:w16="http://schemas.microsoft.com/office/word/2018/wordml" xmlns:w16sdtdh="http://schemas.microsoft.com/office/word/2020/wordml/sdtdatahash" xmlns:w16se="http://schemas.microsoft.com/office/word/2015/wordml/symex" xmlns:wpg="http://schemas.microsoft.com/office/word/2010/wordprocessingGroup" xmlns:wpi="http://schemas.microsoft.com/office/word/2010/wordprocessingInk" xmlns:wne="http://schemas.microsoft.com/office/word/2006/wordml" xmlns:wps="http://schemas.microsoft.com/office/word/2010/wordprocessingShape" mc:Ignorable="w14 w15 w16se w16cid w16 w16cex w16sdtdh wp14">
+<w:document xmlns:wpc="http://schemas.microsoft.com/office/word/2010/wordprocessingCanvas" xmlns:cx="http://schemas.microsoft.com/office/drawing/2014/chartex" xmlns:cx1="http://schemas.microsoft.com/office/drawing/2015/9/8/chartex" xmlns:cx2="http://schemas.microsoft.com/office/drawing/2015/10/21/chartex" xmlns:cx3="http://schemas.microsoft.com/office/drawing/2016/5/9/chartex" xmlns:cx4="http://schemas.microsoft.com/office/drawing/2016/5/10/chartex" xmlns:cx5="http://schemas.microsoft.com/office/drawing/2016/5/11/chartex" xmlns:cx6="http://schemas.microsoft.com/office/drawing/2016/5/12/chartex" xmlns:cx7="http://schemas.microsoft.com/office/drawing/2016/5/13/chartex" xmlns:cx8="http://schemas.microsoft.com/office/drawing/2016/5/14/chartex" xmlns:mc="http://schemas.openxmlformats.org/markup-compatibility/2006" xmlns:aink="http://schemas.microsoft.com/office/drawing/2016/ink" xmlns:am3d="http://schemas.microsoft.com/office/drawing/2017/model3d" xmlns:o="urn:schemas-microsoft-com:office:office" xmlns:oel="http://schemas.microsoft.com/office/2019/extlst" xmlns:r="http://schemas.openxmlformats.org/officeDocument/2006/relationships" xmlns:m="http://schemas.openxmlformats.org/officeDocument/2006/math" xmlns:v="urn:schemas-microsoft-com:vml" xmlns:wp14="http://schemas.microsoft.com/office/word/2010/wordprocessingDrawing" xmlns:wp="http://schemas.openxmlformats.org/drawingml/2006/wordprocessingDrawing" xmlns:w10="urn:schemas-microsoft-com:office:word" xmlns:w="http://schemas.openxmlformats.org/wordprocessingml/2006/main" xmlns:w14="http://schemas.microsoft.com/office/word/2010/wordml" xmlns:w15="http://schemas.microsoft.com/office/word/2012/wordml" xmlns:w16cex="http://schemas.microsoft.com/office/word/2018/wordml/cex" xmlns:w16cid="http://schemas.microsoft.com/office/word/2016/wordml/cid" xmlns:w16="http://schemas.microsoft.com/office/word/2018/wordml" xmlns:w16du="http://schemas.microsoft.com/office/word/2023/wordml/word16du" xmlns:w16sdtdh="http://schemas.microsoft.com/office/word/2020/wordml/sdtdatahash" xmlns:w16se="http://schemas.microsoft.com/office/word/2015/wordml/symex" xmlns:wpg="http://schemas.microsoft.com/office/word/2010/wordprocessingGroup" xmlns:wpi="http://schemas.microsoft.com/office/word/2010/wordprocessingInk" xmlns:wne="http://schemas.microsoft.com/office/word/2006/wordml" xmlns:wps="http://schemas.microsoft.com/office/word/2010/wordprocessingShape" mc:Ignorable="w14 w15 w16se w16cid w16 w16cex w16sdtdh w16du wp14">
   <w:body>
     <w:p>
       <w:pPr>
@@ -94,15 +94,69 @@
           <w:sz w:val="24"/>
           <w:szCs w:val="24"/>
         </w:rPr>
-        <w:t xml:space="preserve">zip ties so that when the car moves, everything wouldn’t come apart </w:t>
-      </w:r>
-      <w:r>
-        <w:rPr>
-          <w:rFonts w:ascii="Times New Roman" w:eastAsia="Times New Roman" w:hAnsi="Times New Roman" w:cs="Times New Roman"/>
-          <w:sz w:val="24"/>
-          <w:szCs w:val="24"/>
-        </w:rPr>
-        <w:t xml:space="preserve">and stop working. To do this, I tied down the I2C multiplexer board to the wooden mounting plate and also tied down some extra long wires which were getting tangled up in the wheels. Then, I turned on the car while it was on the floor. The </w:t>
+        <w:t xml:space="preserve">zip ties so that when the car moves, everything </w:t>
+      </w:r>
+      <w:proofErr w:type="gramStart"/>
+      <w:r>
+        <w:rPr>
+          <w:rFonts w:ascii="Times New Roman" w:eastAsia="Times New Roman" w:hAnsi="Times New Roman" w:cs="Times New Roman"/>
+          <w:sz w:val="24"/>
+          <w:szCs w:val="24"/>
+        </w:rPr>
+        <w:t>wouldn’t</w:t>
+      </w:r>
+      <w:proofErr w:type="gramEnd"/>
+      <w:r>
+        <w:rPr>
+          <w:rFonts w:ascii="Times New Roman" w:eastAsia="Times New Roman" w:hAnsi="Times New Roman" w:cs="Times New Roman"/>
+          <w:sz w:val="24"/>
+          <w:szCs w:val="24"/>
+        </w:rPr>
+        <w:t xml:space="preserve"> come apart </w:t>
+      </w:r>
+      <w:r>
+        <w:rPr>
+          <w:rFonts w:ascii="Times New Roman" w:eastAsia="Times New Roman" w:hAnsi="Times New Roman" w:cs="Times New Roman"/>
+          <w:sz w:val="24"/>
+          <w:szCs w:val="24"/>
+        </w:rPr>
+        <w:t xml:space="preserve">and stop working. To do this, I tied down the I2C multiplexer board to the wooden mounting plate </w:t>
+      </w:r>
+      <w:proofErr w:type="gramStart"/>
+      <w:r>
+        <w:rPr>
+          <w:rFonts w:ascii="Times New Roman" w:eastAsia="Times New Roman" w:hAnsi="Times New Roman" w:cs="Times New Roman"/>
+          <w:sz w:val="24"/>
+          <w:szCs w:val="24"/>
+        </w:rPr>
+        <w:t>and also</w:t>
+      </w:r>
+      <w:proofErr w:type="gramEnd"/>
+      <w:r>
+        <w:rPr>
+          <w:rFonts w:ascii="Times New Roman" w:eastAsia="Times New Roman" w:hAnsi="Times New Roman" w:cs="Times New Roman"/>
+          <w:sz w:val="24"/>
+          <w:szCs w:val="24"/>
+        </w:rPr>
+        <w:t xml:space="preserve"> tied down some </w:t>
+      </w:r>
+      <w:proofErr w:type="spellStart"/>
+      <w:r>
+        <w:rPr>
+          <w:rFonts w:ascii="Times New Roman" w:eastAsia="Times New Roman" w:hAnsi="Times New Roman" w:cs="Times New Roman"/>
+          <w:sz w:val="24"/>
+          <w:szCs w:val="24"/>
+        </w:rPr>
+        <w:t>extra long</w:t>
+      </w:r>
+      <w:proofErr w:type="spellEnd"/>
+      <w:r>
+        <w:rPr>
+          <w:rFonts w:ascii="Times New Roman" w:eastAsia="Times New Roman" w:hAnsi="Times New Roman" w:cs="Times New Roman"/>
+          <w:sz w:val="24"/>
+          <w:szCs w:val="24"/>
+        </w:rPr>
+        <w:t xml:space="preserve"> wires which were getting tangled up in the wheels. Then, I turned on the car while it was on the floor. The </w:t>
       </w:r>
       <w:r>
         <w:rPr>
@@ -134,7 +188,25 @@
           <w:sz w:val="24"/>
           <w:szCs w:val="24"/>
         </w:rPr>
-        <w:t xml:space="preserve">automatically connected to the router that I set up and I was able to access it by connecting my laptop to the router as well. Once I did that, I could remote-control the car through the web interface hosted on the Jetson. </w:t>
+        <w:t xml:space="preserve">automatically connected to the router that I set up and I was able to access it by connecting my laptop to the router as well. Once I did that, I could remote-control the car through the web interface hosted on </w:t>
+      </w:r>
+      <w:proofErr w:type="gramStart"/>
+      <w:r>
+        <w:rPr>
+          <w:rFonts w:ascii="Times New Roman" w:eastAsia="Times New Roman" w:hAnsi="Times New Roman" w:cs="Times New Roman"/>
+          <w:sz w:val="24"/>
+          <w:szCs w:val="24"/>
+        </w:rPr>
+        <w:t>the Jetson</w:t>
+      </w:r>
+      <w:proofErr w:type="gramEnd"/>
+      <w:r>
+        <w:rPr>
+          <w:rFonts w:ascii="Times New Roman" w:eastAsia="Times New Roman" w:hAnsi="Times New Roman" w:cs="Times New Roman"/>
+          <w:sz w:val="24"/>
+          <w:szCs w:val="24"/>
+        </w:rPr>
+        <w:t xml:space="preserve">. </w:t>
       </w:r>
     </w:p>
     <w:p>
@@ -145,13 +217,41 @@
           <w:szCs w:val="24"/>
         </w:rPr>
       </w:pPr>
-      <w:r>
-        <w:rPr>
-          <w:rFonts w:ascii="Times New Roman" w:eastAsia="Times New Roman" w:hAnsi="Times New Roman" w:cs="Times New Roman"/>
-          <w:sz w:val="24"/>
-          <w:szCs w:val="24"/>
-        </w:rPr>
-        <w:t xml:space="preserve">I quickly found that the steering and throttle limits I had put in while the car was still on the stand were way off. I had to run at full throttle in order to get the car to crawl forward. While this is a safe </w:t>
+      <w:proofErr w:type="gramStart"/>
+      <w:r>
+        <w:rPr>
+          <w:rFonts w:ascii="Times New Roman" w:eastAsia="Times New Roman" w:hAnsi="Times New Roman" w:cs="Times New Roman"/>
+          <w:sz w:val="24"/>
+          <w:szCs w:val="24"/>
+        </w:rPr>
+        <w:t>I quickly found that the steering and throttle</w:t>
+      </w:r>
+      <w:proofErr w:type="gramEnd"/>
+      <w:r>
+        <w:rPr>
+          <w:rFonts w:ascii="Times New Roman" w:eastAsia="Times New Roman" w:hAnsi="Times New Roman" w:cs="Times New Roman"/>
+          <w:sz w:val="24"/>
+          <w:szCs w:val="24"/>
+        </w:rPr>
+        <w:t xml:space="preserve"> limits I had put in while the car was still on the stand were way off. I had to run at full throttle </w:t>
+      </w:r>
+      <w:proofErr w:type="gramStart"/>
+      <w:r>
+        <w:rPr>
+          <w:rFonts w:ascii="Times New Roman" w:eastAsia="Times New Roman" w:hAnsi="Times New Roman" w:cs="Times New Roman"/>
+          <w:sz w:val="24"/>
+          <w:szCs w:val="24"/>
+        </w:rPr>
+        <w:t>in order to</w:t>
+      </w:r>
+      <w:proofErr w:type="gramEnd"/>
+      <w:r>
+        <w:rPr>
+          <w:rFonts w:ascii="Times New Roman" w:eastAsia="Times New Roman" w:hAnsi="Times New Roman" w:cs="Times New Roman"/>
+          <w:sz w:val="24"/>
+          <w:szCs w:val="24"/>
+        </w:rPr>
+        <w:t xml:space="preserve"> get the car to crawl forward. While this is a safe </w:t>
       </w:r>
       <w:r>
         <w:rPr>
@@ -175,7 +275,25 @@
           <w:sz w:val="24"/>
           <w:szCs w:val="24"/>
         </w:rPr>
-        <w:t xml:space="preserve"> it’s not good for RL where we want a smooth response for throttle </w:t>
+        <w:t xml:space="preserve"> </w:t>
+      </w:r>
+      <w:proofErr w:type="gramStart"/>
+      <w:r>
+        <w:rPr>
+          <w:rFonts w:ascii="Times New Roman" w:eastAsia="Times New Roman" w:hAnsi="Times New Roman" w:cs="Times New Roman"/>
+          <w:sz w:val="24"/>
+          <w:szCs w:val="24"/>
+        </w:rPr>
+        <w:t>it’s</w:t>
+      </w:r>
+      <w:proofErr w:type="gramEnd"/>
+      <w:r>
+        <w:rPr>
+          <w:rFonts w:ascii="Times New Roman" w:eastAsia="Times New Roman" w:hAnsi="Times New Roman" w:cs="Times New Roman"/>
+          <w:sz w:val="24"/>
+          <w:szCs w:val="24"/>
+        </w:rPr>
+        <w:t xml:space="preserve"> not good for RL where we want a smooth response for throttle </w:t>
       </w:r>
       <w:r>
         <w:rPr>
@@ -207,7 +325,25 @@
           <w:sz w:val="24"/>
           <w:szCs w:val="24"/>
         </w:rPr>
-        <w:t xml:space="preserve">velocity. Thus, I bumped up the maximum forward and reverse throttle so that the car would start moving (very) slowly when a throttle of +-0.2 was applied. </w:t>
+        <w:t xml:space="preserve">velocity. Thus, I bumped up the </w:t>
+      </w:r>
+      <w:proofErr w:type="gramStart"/>
+      <w:r>
+        <w:rPr>
+          <w:rFonts w:ascii="Times New Roman" w:eastAsia="Times New Roman" w:hAnsi="Times New Roman" w:cs="Times New Roman"/>
+          <w:sz w:val="24"/>
+          <w:szCs w:val="24"/>
+        </w:rPr>
+        <w:t>maximum</w:t>
+      </w:r>
+      <w:proofErr w:type="gramEnd"/>
+      <w:r>
+        <w:rPr>
+          <w:rFonts w:ascii="Times New Roman" w:eastAsia="Times New Roman" w:hAnsi="Times New Roman" w:cs="Times New Roman"/>
+          <w:sz w:val="24"/>
+          <w:szCs w:val="24"/>
+        </w:rPr>
+        <w:t xml:space="preserve"> forward and reverse throttle so that the car would start moving (very) slowly when a throttle of +-0.2 was applied. </w:t>
       </w:r>
       <w:r>
         <w:rPr>
@@ -223,7 +359,25 @@
           <w:sz w:val="24"/>
           <w:szCs w:val="24"/>
         </w:rPr>
-        <w:t xml:space="preserve">steering. The left steering limit and right steering limit I had put in resulted in the car turning slightly to the right when the steering value was 0. Through some trial and error, I found a left/right limit which let the car turn symmetrically both left and right and allowed the car to go in a straight line when steering = 0. </w:t>
+        <w:t xml:space="preserve">steering. The left steering limit and right steering limit I had put in resulted in the car turning slightly to the right when the steering value was </w:t>
+      </w:r>
+      <w:proofErr w:type="gramStart"/>
+      <w:r>
+        <w:rPr>
+          <w:rFonts w:ascii="Times New Roman" w:eastAsia="Times New Roman" w:hAnsi="Times New Roman" w:cs="Times New Roman"/>
+          <w:sz w:val="24"/>
+          <w:szCs w:val="24"/>
+        </w:rPr>
+        <w:t>0</w:t>
+      </w:r>
+      <w:proofErr w:type="gramEnd"/>
+      <w:r>
+        <w:rPr>
+          <w:rFonts w:ascii="Times New Roman" w:eastAsia="Times New Roman" w:hAnsi="Times New Roman" w:cs="Times New Roman"/>
+          <w:sz w:val="24"/>
+          <w:szCs w:val="24"/>
+        </w:rPr>
+        <w:t xml:space="preserve">. Through some trial and error, I found a left/right limit which let the car turn symmetrically both left and right and allowed the car to go in a straight line when steering = 0. </w:t>
       </w:r>
     </w:p>
     <w:p>
@@ -240,7 +394,25 @@
           <w:sz w:val="24"/>
           <w:szCs w:val="24"/>
         </w:rPr>
-        <w:t xml:space="preserve">Once I had got the basic setup, I re-connected the other components which I had removed when I </w:t>
+        <w:t xml:space="preserve">Once I </w:t>
+      </w:r>
+      <w:proofErr w:type="gramStart"/>
+      <w:r>
+        <w:rPr>
+          <w:rFonts w:ascii="Times New Roman" w:eastAsia="Times New Roman" w:hAnsi="Times New Roman" w:cs="Times New Roman"/>
+          <w:sz w:val="24"/>
+          <w:szCs w:val="24"/>
+        </w:rPr>
+        <w:t>had got</w:t>
+      </w:r>
+      <w:proofErr w:type="gramEnd"/>
+      <w:r>
+        <w:rPr>
+          <w:rFonts w:ascii="Times New Roman" w:eastAsia="Times New Roman" w:hAnsi="Times New Roman" w:cs="Times New Roman"/>
+          <w:sz w:val="24"/>
+          <w:szCs w:val="24"/>
+        </w:rPr>
+        <w:t xml:space="preserve"> the basic setup, I re-connected the other components which I had removed when I </w:t>
       </w:r>
       <w:r>
         <w:rPr>
@@ -331,7 +503,25 @@
           <w:sz w:val="24"/>
           <w:szCs w:val="24"/>
         </w:rPr>
-        <w:t xml:space="preserve">I worked on setting up the reinforcement learning code to test. I first want to test the reset() method, which will drive the car back to a set, known position. </w:t>
+        <w:t xml:space="preserve">I worked on setting up the reinforcement learning code to test. I first want to test the </w:t>
+      </w:r>
+      <w:proofErr w:type="gramStart"/>
+      <w:r>
+        <w:rPr>
+          <w:rFonts w:ascii="Times New Roman" w:eastAsia="Times New Roman" w:hAnsi="Times New Roman" w:cs="Times New Roman"/>
+          <w:sz w:val="24"/>
+          <w:szCs w:val="24"/>
+        </w:rPr>
+        <w:t>reset(</w:t>
+      </w:r>
+      <w:proofErr w:type="gramEnd"/>
+      <w:r>
+        <w:rPr>
+          <w:rFonts w:ascii="Times New Roman" w:eastAsia="Times New Roman" w:hAnsi="Times New Roman" w:cs="Times New Roman"/>
+          <w:sz w:val="24"/>
+          <w:szCs w:val="24"/>
+        </w:rPr>
+        <w:t xml:space="preserve">) method, which will drive the car back to a set, known position. </w:t>
       </w:r>
       <w:r>
         <w:rPr>
@@ -413,14 +603,2159 @@
       <w:pPr>
         <w:rPr>
           <w:rFonts w:ascii="Times New Roman" w:eastAsia="Times New Roman" w:hAnsi="Times New Roman" w:cs="Times New Roman"/>
+          <w:b/>
+          <w:bCs/>
+          <w:sz w:val="24"/>
+          <w:szCs w:val="24"/>
+        </w:rPr>
+      </w:pPr>
+      <w:r>
+        <w:rPr>
+          <w:rFonts w:ascii="Times New Roman" w:eastAsia="Times New Roman" w:hAnsi="Times New Roman" w:cs="Times New Roman"/>
+          <w:b/>
+          <w:bCs/>
+          <w:sz w:val="24"/>
+          <w:szCs w:val="24"/>
+        </w:rPr>
+        <w:t>Friday, March 22</w:t>
+      </w:r>
+      <w:r>
+        <w:rPr>
+          <w:rFonts w:ascii="Times New Roman" w:eastAsia="Times New Roman" w:hAnsi="Times New Roman" w:cs="Times New Roman"/>
+          <w:b/>
+          <w:bCs/>
+          <w:sz w:val="24"/>
+          <w:szCs w:val="24"/>
+          <w:vertAlign w:val="superscript"/>
+        </w:rPr>
+        <w:t>nd</w:t>
+      </w:r>
+      <w:r>
+        <w:rPr>
+          <w:rFonts w:ascii="Times New Roman" w:eastAsia="Times New Roman" w:hAnsi="Times New Roman" w:cs="Times New Roman"/>
+          <w:b/>
+          <w:bCs/>
+          <w:sz w:val="24"/>
+          <w:szCs w:val="24"/>
+        </w:rPr>
+        <w:t>, 2024</w:t>
+      </w:r>
+    </w:p>
+    <w:p>
+      <w:pPr>
+        <w:rPr>
+          <w:rFonts w:ascii="Times New Roman" w:eastAsia="Times New Roman" w:hAnsi="Times New Roman" w:cs="Times New Roman"/>
+          <w:sz w:val="24"/>
+          <w:szCs w:val="24"/>
+        </w:rPr>
+      </w:pPr>
+      <w:r>
+        <w:rPr>
+          <w:rFonts w:ascii="Times New Roman" w:eastAsia="Times New Roman" w:hAnsi="Times New Roman" w:cs="Times New Roman"/>
+          <w:sz w:val="24"/>
+          <w:szCs w:val="24"/>
+        </w:rPr>
+        <w:t>I continued working on the reinforcement learning code</w:t>
+      </w:r>
+      <w:r>
+        <w:rPr>
+          <w:rFonts w:ascii="Times New Roman" w:eastAsia="Times New Roman" w:hAnsi="Times New Roman" w:cs="Times New Roman"/>
+          <w:sz w:val="24"/>
+          <w:szCs w:val="24"/>
+        </w:rPr>
+        <w:t xml:space="preserve">. </w:t>
+      </w:r>
+      <w:r>
+        <w:rPr>
+          <w:rFonts w:ascii="Times New Roman" w:eastAsia="Times New Roman" w:hAnsi="Times New Roman" w:cs="Times New Roman"/>
+          <w:sz w:val="24"/>
+          <w:szCs w:val="24"/>
+        </w:rPr>
+        <w:t xml:space="preserve">I realized that I could potentially use lidar data as an input: this would </w:t>
+      </w:r>
+      <w:proofErr w:type="gramStart"/>
+      <w:r>
+        <w:rPr>
+          <w:rFonts w:ascii="Times New Roman" w:eastAsia="Times New Roman" w:hAnsi="Times New Roman" w:cs="Times New Roman"/>
+          <w:sz w:val="24"/>
+          <w:szCs w:val="24"/>
+        </w:rPr>
+        <w:t>eliminate</w:t>
+      </w:r>
+      <w:proofErr w:type="gramEnd"/>
+      <w:r>
+        <w:rPr>
+          <w:rFonts w:ascii="Times New Roman" w:eastAsia="Times New Roman" w:hAnsi="Times New Roman" w:cs="Times New Roman"/>
+          <w:sz w:val="24"/>
+          <w:szCs w:val="24"/>
+        </w:rPr>
+        <w:t xml:space="preserve"> the need to use an autoencoder to reduce the dimensionality of the input. </w:t>
+      </w:r>
+      <w:r>
+        <w:rPr>
+          <w:rFonts w:ascii="Times New Roman" w:eastAsia="Times New Roman" w:hAnsi="Times New Roman" w:cs="Times New Roman"/>
+          <w:sz w:val="24"/>
+          <w:szCs w:val="24"/>
+        </w:rPr>
+        <w:t xml:space="preserve">Thus, I worked on creating an interface to the lidar in a way that would provide useful data to </w:t>
+      </w:r>
+      <w:r>
+        <w:rPr>
+          <w:rFonts w:ascii="Times New Roman" w:eastAsia="Times New Roman" w:hAnsi="Times New Roman" w:cs="Times New Roman"/>
+          <w:sz w:val="24"/>
+          <w:szCs w:val="24"/>
+        </w:rPr>
+        <w:t xml:space="preserve">a </w:t>
+      </w:r>
+      <w:r>
+        <w:rPr>
+          <w:rFonts w:ascii="Times New Roman" w:eastAsia="Times New Roman" w:hAnsi="Times New Roman" w:cs="Times New Roman"/>
+          <w:sz w:val="24"/>
+          <w:szCs w:val="24"/>
+        </w:rPr>
+        <w:t>reinforcement learning</w:t>
+      </w:r>
+      <w:r>
+        <w:rPr>
+          <w:rFonts w:ascii="Times New Roman" w:eastAsia="Times New Roman" w:hAnsi="Times New Roman" w:cs="Times New Roman"/>
+          <w:sz w:val="24"/>
+          <w:szCs w:val="24"/>
+        </w:rPr>
+        <w:t xml:space="preserve"> algorithm.</w:t>
+      </w:r>
+      <w:r>
+        <w:rPr>
+          <w:rFonts w:ascii="Times New Roman" w:eastAsia="Times New Roman" w:hAnsi="Times New Roman" w:cs="Times New Roman"/>
+          <w:sz w:val="24"/>
+          <w:szCs w:val="24"/>
+        </w:rPr>
+        <w:t xml:space="preserve"> </w:t>
+      </w:r>
+      <w:r>
+        <w:rPr>
+          <w:rFonts w:ascii="Times New Roman" w:eastAsia="Times New Roman" w:hAnsi="Times New Roman" w:cs="Times New Roman"/>
+          <w:sz w:val="24"/>
+          <w:szCs w:val="24"/>
+        </w:rPr>
+        <w:t xml:space="preserve">The lidar provides data in individual time-stamped packets, each with an angle and distance measurement. </w:t>
+      </w:r>
+      <w:r>
+        <w:rPr>
+          <w:rFonts w:ascii="Times New Roman" w:eastAsia="Times New Roman" w:hAnsi="Times New Roman" w:cs="Times New Roman"/>
+          <w:sz w:val="24"/>
+          <w:szCs w:val="24"/>
+        </w:rPr>
+        <w:t xml:space="preserve">I wrote code to compile this data into an array of values, where each index from 0-360 </w:t>
+      </w:r>
+      <w:proofErr w:type="gramStart"/>
+      <w:r>
+        <w:rPr>
+          <w:rFonts w:ascii="Times New Roman" w:eastAsia="Times New Roman" w:hAnsi="Times New Roman" w:cs="Times New Roman"/>
+          <w:sz w:val="24"/>
+          <w:szCs w:val="24"/>
+        </w:rPr>
+        <w:t>represents</w:t>
+      </w:r>
+      <w:proofErr w:type="gramEnd"/>
+      <w:r>
+        <w:rPr>
+          <w:rFonts w:ascii="Times New Roman" w:eastAsia="Times New Roman" w:hAnsi="Times New Roman" w:cs="Times New Roman"/>
+          <w:sz w:val="24"/>
+          <w:szCs w:val="24"/>
+        </w:rPr>
+        <w:t xml:space="preserve"> an angle. As the lidar </w:t>
+      </w:r>
+      <w:r>
+        <w:rPr>
+          <w:rFonts w:ascii="Times New Roman" w:eastAsia="Times New Roman" w:hAnsi="Times New Roman" w:cs="Times New Roman"/>
+          <w:sz w:val="24"/>
+          <w:szCs w:val="24"/>
+        </w:rPr>
+        <w:t>spins</w:t>
+      </w:r>
+      <w:r>
+        <w:rPr>
+          <w:rFonts w:ascii="Times New Roman" w:eastAsia="Times New Roman" w:hAnsi="Times New Roman" w:cs="Times New Roman"/>
+          <w:sz w:val="24"/>
+          <w:szCs w:val="24"/>
+        </w:rPr>
+        <w:t xml:space="preserve">, the </w:t>
+      </w:r>
+      <w:r>
+        <w:rPr>
+          <w:rFonts w:ascii="Times New Roman" w:eastAsia="Times New Roman" w:hAnsi="Times New Roman" w:cs="Times New Roman"/>
+          <w:sz w:val="24"/>
+          <w:szCs w:val="24"/>
+        </w:rPr>
+        <w:t xml:space="preserve">array </w:t>
+      </w:r>
+      <w:proofErr w:type="gramStart"/>
+      <w:r>
+        <w:rPr>
+          <w:rFonts w:ascii="Times New Roman" w:eastAsia="Times New Roman" w:hAnsi="Times New Roman" w:cs="Times New Roman"/>
+          <w:sz w:val="24"/>
+          <w:szCs w:val="24"/>
+        </w:rPr>
+        <w:t>is filled</w:t>
+      </w:r>
+      <w:proofErr w:type="gramEnd"/>
+      <w:r>
+        <w:rPr>
+          <w:rFonts w:ascii="Times New Roman" w:eastAsia="Times New Roman" w:hAnsi="Times New Roman" w:cs="Times New Roman"/>
+          <w:sz w:val="24"/>
+          <w:szCs w:val="24"/>
+        </w:rPr>
+        <w:t xml:space="preserve"> with data. I tested this and it works well.</w:t>
+      </w:r>
+    </w:p>
+    <w:p>
+      <w:pPr>
+        <w:rPr>
+          <w:rFonts w:ascii="Times New Roman" w:eastAsia="Times New Roman" w:hAnsi="Times New Roman" w:cs="Times New Roman"/>
+          <w:b/>
+          <w:bCs/>
+          <w:sz w:val="24"/>
+          <w:szCs w:val="24"/>
+        </w:rPr>
+      </w:pPr>
+      <w:r>
+        <w:rPr>
+          <w:rFonts w:ascii="Times New Roman" w:eastAsia="Times New Roman" w:hAnsi="Times New Roman" w:cs="Times New Roman"/>
+          <w:b/>
+          <w:bCs/>
+          <w:sz w:val="24"/>
+          <w:szCs w:val="24"/>
+        </w:rPr>
+        <w:lastRenderedPageBreak/>
+        <w:t>Spring Break</w:t>
+      </w:r>
+    </w:p>
+    <w:p>
+      <w:pPr>
+        <w:rPr>
+          <w:rFonts w:ascii="Times New Roman" w:eastAsia="Times New Roman" w:hAnsi="Times New Roman" w:cs="Times New Roman"/>
+          <w:sz w:val="24"/>
+          <w:szCs w:val="24"/>
+        </w:rPr>
+      </w:pPr>
+      <w:r>
+        <w:rPr>
+          <w:rFonts w:ascii="Times New Roman" w:eastAsia="Times New Roman" w:hAnsi="Times New Roman" w:cs="Times New Roman"/>
+          <w:sz w:val="24"/>
+          <w:szCs w:val="24"/>
+        </w:rPr>
+        <w:t xml:space="preserve">I tested the </w:t>
+      </w:r>
+      <w:proofErr w:type="gramStart"/>
+      <w:r>
+        <w:rPr>
+          <w:rFonts w:ascii="Times New Roman" w:eastAsia="Times New Roman" w:hAnsi="Times New Roman" w:cs="Times New Roman"/>
+          <w:sz w:val="24"/>
+          <w:szCs w:val="24"/>
+        </w:rPr>
+        <w:t>reset(</w:t>
+      </w:r>
+      <w:proofErr w:type="gramEnd"/>
+      <w:r>
+        <w:rPr>
+          <w:rFonts w:ascii="Times New Roman" w:eastAsia="Times New Roman" w:hAnsi="Times New Roman" w:cs="Times New Roman"/>
+          <w:sz w:val="24"/>
+          <w:szCs w:val="24"/>
+        </w:rPr>
+        <w:t xml:space="preserve">) method for the reinforcement learning which </w:t>
+      </w:r>
+      <w:r>
+        <w:rPr>
+          <w:rFonts w:ascii="Times New Roman" w:eastAsia="Times New Roman" w:hAnsi="Times New Roman" w:cs="Times New Roman"/>
+          <w:sz w:val="24"/>
+          <w:szCs w:val="24"/>
+        </w:rPr>
+        <w:t xml:space="preserve">“plays back” the past steering and throttle inputs to return the car to a previously known state. I found this to be extremely inconsistent. </w:t>
+      </w:r>
+      <w:r>
+        <w:rPr>
+          <w:rFonts w:ascii="Times New Roman" w:eastAsia="Times New Roman" w:hAnsi="Times New Roman" w:cs="Times New Roman"/>
+          <w:sz w:val="24"/>
+          <w:szCs w:val="24"/>
+        </w:rPr>
+        <w:t xml:space="preserve">When the replay buffer became longer, the car would </w:t>
+      </w:r>
+      <w:proofErr w:type="gramStart"/>
+      <w:r>
+        <w:rPr>
+          <w:rFonts w:ascii="Times New Roman" w:eastAsia="Times New Roman" w:hAnsi="Times New Roman" w:cs="Times New Roman"/>
+          <w:sz w:val="24"/>
+          <w:szCs w:val="24"/>
+        </w:rPr>
+        <w:t>attempt</w:t>
+      </w:r>
+      <w:proofErr w:type="gramEnd"/>
+      <w:r>
+        <w:rPr>
+          <w:rFonts w:ascii="Times New Roman" w:eastAsia="Times New Roman" w:hAnsi="Times New Roman" w:cs="Times New Roman"/>
+          <w:sz w:val="24"/>
+          <w:szCs w:val="24"/>
+        </w:rPr>
+        <w:t xml:space="preserve"> to re-trace a very long series of steps, introducing a compounding error both with steering and throttle. </w:t>
+      </w:r>
+      <w:proofErr w:type="gramStart"/>
+      <w:r>
+        <w:rPr>
+          <w:rFonts w:ascii="Times New Roman" w:eastAsia="Times New Roman" w:hAnsi="Times New Roman" w:cs="Times New Roman"/>
+          <w:sz w:val="24"/>
+          <w:szCs w:val="24"/>
+        </w:rPr>
+        <w:t>The end result</w:t>
+      </w:r>
+      <w:proofErr w:type="gramEnd"/>
+      <w:r>
+        <w:rPr>
+          <w:rFonts w:ascii="Times New Roman" w:eastAsia="Times New Roman" w:hAnsi="Times New Roman" w:cs="Times New Roman"/>
+          <w:sz w:val="24"/>
+          <w:szCs w:val="24"/>
+        </w:rPr>
+        <w:t xml:space="preserve"> was quite a few bad crashes. </w:t>
+      </w:r>
+      <w:r>
+        <w:rPr>
+          <w:rFonts w:ascii="Times New Roman" w:eastAsia="Times New Roman" w:hAnsi="Times New Roman" w:cs="Times New Roman"/>
+          <w:sz w:val="24"/>
+          <w:szCs w:val="24"/>
+        </w:rPr>
+        <w:t xml:space="preserve">Thankfully, nothing broke, especially because I </w:t>
+      </w:r>
+      <w:proofErr w:type="spellStart"/>
+      <w:r>
+        <w:rPr>
+          <w:rFonts w:ascii="Times New Roman" w:eastAsia="Times New Roman" w:hAnsi="Times New Roman" w:cs="Times New Roman"/>
+          <w:sz w:val="24"/>
+          <w:szCs w:val="24"/>
+        </w:rPr>
+        <w:t>tied</w:t>
+      </w:r>
+      <w:proofErr w:type="spellEnd"/>
+      <w:r>
+        <w:rPr>
+          <w:rFonts w:ascii="Times New Roman" w:eastAsia="Times New Roman" w:hAnsi="Times New Roman" w:cs="Times New Roman"/>
+          <w:sz w:val="24"/>
+          <w:szCs w:val="24"/>
+        </w:rPr>
+        <w:t xml:space="preserve"> everything down with new zip ties</w:t>
+      </w:r>
+      <w:r>
+        <w:rPr>
+          <w:rFonts w:ascii="Times New Roman" w:eastAsia="Times New Roman" w:hAnsi="Times New Roman" w:cs="Times New Roman"/>
+          <w:sz w:val="24"/>
+          <w:szCs w:val="24"/>
+        </w:rPr>
+        <w:t xml:space="preserve"> and fixed the messy wiring. </w:t>
+      </w:r>
+    </w:p>
+    <w:p>
+      <w:pPr>
+        <w:rPr>
+          <w:rFonts w:ascii="Times New Roman" w:eastAsia="Times New Roman" w:hAnsi="Times New Roman" w:cs="Times New Roman"/>
+          <w:sz w:val="24"/>
+          <w:szCs w:val="24"/>
+        </w:rPr>
+      </w:pPr>
+      <w:r>
+        <w:rPr>
+          <w:rFonts w:ascii="Times New Roman" w:eastAsia="Times New Roman" w:hAnsi="Times New Roman" w:cs="Times New Roman"/>
+          <w:sz w:val="24"/>
+          <w:szCs w:val="24"/>
+        </w:rPr>
+        <w:t xml:space="preserve">Given the time-intensive nature of reinforcement learning, I realized that I wouldn’t be able to fully train the car </w:t>
+      </w:r>
+      <w:r>
+        <w:rPr>
+          <w:rFonts w:ascii="Times New Roman" w:eastAsia="Times New Roman" w:hAnsi="Times New Roman" w:cs="Times New Roman"/>
+          <w:sz w:val="24"/>
+          <w:szCs w:val="24"/>
+        </w:rPr>
+        <w:t xml:space="preserve">during spring break in my house (and it would take much more time to train it again at school, especially since I would need to stop it so that other people could use the commons when class was not in session). </w:t>
+      </w:r>
+      <w:r>
+        <w:rPr>
+          <w:rFonts w:ascii="Times New Roman" w:eastAsia="Times New Roman" w:hAnsi="Times New Roman" w:cs="Times New Roman"/>
+          <w:sz w:val="24"/>
+          <w:szCs w:val="24"/>
+        </w:rPr>
+        <w:t xml:space="preserve">Furthermore, the car’s secondary battery used to power all the electronics lasts about 2-3 hours, which means I would need to periodically recharge it. </w:t>
+      </w:r>
+    </w:p>
+    <w:p>
+      <w:pPr>
+        <w:rPr>
+          <w:rFonts w:ascii="Times New Roman" w:eastAsia="Times New Roman" w:hAnsi="Times New Roman" w:cs="Times New Roman"/>
+          <w:sz w:val="24"/>
+          <w:szCs w:val="24"/>
+        </w:rPr>
+      </w:pPr>
+      <w:r>
+        <w:rPr>
+          <w:rFonts w:ascii="Times New Roman" w:eastAsia="Times New Roman" w:hAnsi="Times New Roman" w:cs="Times New Roman"/>
+          <w:sz w:val="24"/>
+          <w:szCs w:val="24"/>
+        </w:rPr>
+        <w:t xml:space="preserve">Thus, I pivoted to working on some </w:t>
+      </w:r>
+      <w:proofErr w:type="gramStart"/>
+      <w:r>
+        <w:rPr>
+          <w:rFonts w:ascii="Times New Roman" w:eastAsia="Times New Roman" w:hAnsi="Times New Roman" w:cs="Times New Roman"/>
+          <w:sz w:val="24"/>
+          <w:szCs w:val="24"/>
+        </w:rPr>
+        <w:t>possibly interesting</w:t>
+      </w:r>
+      <w:proofErr w:type="gramEnd"/>
+      <w:r>
+        <w:rPr>
+          <w:rFonts w:ascii="Times New Roman" w:eastAsia="Times New Roman" w:hAnsi="Times New Roman" w:cs="Times New Roman"/>
+          <w:sz w:val="24"/>
+          <w:szCs w:val="24"/>
+        </w:rPr>
+        <w:t xml:space="preserve"> demonstrations I could do with the car. My intention is to do a live demo during </w:t>
+      </w:r>
+      <w:proofErr w:type="spellStart"/>
+      <w:r>
+        <w:rPr>
+          <w:rFonts w:ascii="Times New Roman" w:eastAsia="Times New Roman" w:hAnsi="Times New Roman" w:cs="Times New Roman"/>
+          <w:sz w:val="24"/>
+          <w:szCs w:val="24"/>
+        </w:rPr>
+        <w:t>tjSTAR</w:t>
+      </w:r>
+      <w:proofErr w:type="spellEnd"/>
+      <w:r>
+        <w:rPr>
+          <w:rFonts w:ascii="Times New Roman" w:eastAsia="Times New Roman" w:hAnsi="Times New Roman" w:cs="Times New Roman"/>
+          <w:sz w:val="24"/>
+          <w:szCs w:val="24"/>
+        </w:rPr>
+        <w:t xml:space="preserve">, so I worked on creating a reliable demo which I could repeat at school. My first idea was person </w:t>
+      </w:r>
+      <w:r>
+        <w:rPr>
+          <w:rFonts w:ascii="Times New Roman" w:eastAsia="Times New Roman" w:hAnsi="Times New Roman" w:cs="Times New Roman"/>
+          <w:sz w:val="24"/>
+          <w:szCs w:val="24"/>
+        </w:rPr>
+        <w:t xml:space="preserve">following. I have discussed this in </w:t>
+      </w:r>
+      <w:proofErr w:type="gramStart"/>
+      <w:r>
+        <w:rPr>
+          <w:rFonts w:ascii="Times New Roman" w:eastAsia="Times New Roman" w:hAnsi="Times New Roman" w:cs="Times New Roman"/>
+          <w:sz w:val="24"/>
+          <w:szCs w:val="24"/>
+        </w:rPr>
+        <w:t>a previous</w:t>
+      </w:r>
+      <w:proofErr w:type="gramEnd"/>
+      <w:r>
+        <w:rPr>
+          <w:rFonts w:ascii="Times New Roman" w:eastAsia="Times New Roman" w:hAnsi="Times New Roman" w:cs="Times New Roman"/>
+          <w:sz w:val="24"/>
+          <w:szCs w:val="24"/>
+        </w:rPr>
+        <w:t xml:space="preserve"> journal report, but I experimented with detecting </w:t>
+      </w:r>
+      <w:proofErr w:type="spellStart"/>
+      <w:r>
+        <w:rPr>
+          <w:rFonts w:ascii="Times New Roman" w:eastAsia="Times New Roman" w:hAnsi="Times New Roman" w:cs="Times New Roman"/>
+          <w:sz w:val="24"/>
+          <w:szCs w:val="24"/>
+        </w:rPr>
+        <w:t>AprilTags</w:t>
+      </w:r>
+      <w:proofErr w:type="spellEnd"/>
+      <w:r>
+        <w:rPr>
+          <w:rFonts w:ascii="Times New Roman" w:eastAsia="Times New Roman" w:hAnsi="Times New Roman" w:cs="Times New Roman"/>
+          <w:sz w:val="24"/>
+          <w:szCs w:val="24"/>
+        </w:rPr>
+        <w:t xml:space="preserve">, which are </w:t>
+      </w:r>
+      <w:r>
+        <w:rPr>
+          <w:rFonts w:ascii="Times New Roman" w:eastAsia="Times New Roman" w:hAnsi="Times New Roman" w:cs="Times New Roman"/>
+          <w:sz w:val="24"/>
+          <w:szCs w:val="24"/>
+        </w:rPr>
+        <w:t xml:space="preserve">fiducial markers. With a calibrated camera (known focal length and distortion coefficients), the exact position, in meters, of the tag relative to the camera can </w:t>
+      </w:r>
+      <w:proofErr w:type="gramStart"/>
+      <w:r>
+        <w:rPr>
+          <w:rFonts w:ascii="Times New Roman" w:eastAsia="Times New Roman" w:hAnsi="Times New Roman" w:cs="Times New Roman"/>
+          <w:sz w:val="24"/>
+          <w:szCs w:val="24"/>
+        </w:rPr>
+        <w:t>be computed</w:t>
+      </w:r>
+      <w:proofErr w:type="gramEnd"/>
+      <w:r>
+        <w:rPr>
+          <w:rFonts w:ascii="Times New Roman" w:eastAsia="Times New Roman" w:hAnsi="Times New Roman" w:cs="Times New Roman"/>
+          <w:sz w:val="24"/>
+          <w:szCs w:val="24"/>
+        </w:rPr>
+        <w:t xml:space="preserve">. </w:t>
+      </w:r>
+      <w:r>
+        <w:rPr>
+          <w:rFonts w:ascii="Times New Roman" w:eastAsia="Times New Roman" w:hAnsi="Times New Roman" w:cs="Times New Roman"/>
+          <w:sz w:val="24"/>
+          <w:szCs w:val="24"/>
+        </w:rPr>
+        <w:t xml:space="preserve">My goal with the person following was to stick a tag on a person’s back, and have the car follow the tag’s position. </w:t>
+      </w:r>
+      <w:r>
+        <w:rPr>
+          <w:rFonts w:ascii="Times New Roman" w:eastAsia="Times New Roman" w:hAnsi="Times New Roman" w:cs="Times New Roman"/>
+          <w:sz w:val="24"/>
+          <w:szCs w:val="24"/>
+        </w:rPr>
+        <w:t xml:space="preserve">This </w:t>
+      </w:r>
+      <w:proofErr w:type="gramStart"/>
+      <w:r>
+        <w:rPr>
+          <w:rFonts w:ascii="Times New Roman" w:eastAsia="Times New Roman" w:hAnsi="Times New Roman" w:cs="Times New Roman"/>
+          <w:sz w:val="24"/>
+          <w:szCs w:val="24"/>
+        </w:rPr>
+        <w:t xml:space="preserve">could be potentially </w:t>
+      </w:r>
+      <w:r>
+        <w:rPr>
+          <w:rFonts w:ascii="Times New Roman" w:eastAsia="Times New Roman" w:hAnsi="Times New Roman" w:cs="Times New Roman"/>
+          <w:sz w:val="24"/>
+          <w:szCs w:val="24"/>
+        </w:rPr>
+        <w:t>be</w:t>
+      </w:r>
+      <w:proofErr w:type="gramEnd"/>
+      <w:r>
+        <w:rPr>
+          <w:rFonts w:ascii="Times New Roman" w:eastAsia="Times New Roman" w:hAnsi="Times New Roman" w:cs="Times New Roman"/>
+          <w:sz w:val="24"/>
+          <w:szCs w:val="24"/>
+        </w:rPr>
+        <w:t xml:space="preserve"> </w:t>
+      </w:r>
+      <w:r>
+        <w:rPr>
+          <w:rFonts w:ascii="Times New Roman" w:eastAsia="Times New Roman" w:hAnsi="Times New Roman" w:cs="Times New Roman"/>
+          <w:sz w:val="24"/>
+          <w:szCs w:val="24"/>
+        </w:rPr>
+        <w:t xml:space="preserve">extended </w:t>
+      </w:r>
+      <w:r>
+        <w:rPr>
+          <w:rFonts w:ascii="Times New Roman" w:eastAsia="Times New Roman" w:hAnsi="Times New Roman" w:cs="Times New Roman"/>
+          <w:sz w:val="24"/>
+          <w:szCs w:val="24"/>
+        </w:rPr>
+        <w:t xml:space="preserve">to </w:t>
+      </w:r>
+      <w:r>
+        <w:rPr>
+          <w:rFonts w:ascii="Times New Roman" w:eastAsia="Times New Roman" w:hAnsi="Times New Roman" w:cs="Times New Roman"/>
+          <w:sz w:val="24"/>
+          <w:szCs w:val="24"/>
+        </w:rPr>
+        <w:t xml:space="preserve">a YOLO model coupled with stereo depth to eliminate the need for </w:t>
+      </w:r>
+      <w:r>
+        <w:rPr>
+          <w:rFonts w:ascii="Times New Roman" w:eastAsia="Times New Roman" w:hAnsi="Times New Roman" w:cs="Times New Roman"/>
+          <w:sz w:val="24"/>
+          <w:szCs w:val="24"/>
+        </w:rPr>
+        <w:t xml:space="preserve">any tags. </w:t>
+      </w:r>
+    </w:p>
+    <w:p>
+      <w:pPr>
+        <w:rPr>
+          <w:rFonts w:ascii="Times New Roman" w:eastAsia="Times New Roman" w:hAnsi="Times New Roman" w:cs="Times New Roman"/>
+          <w:sz w:val="24"/>
+          <w:szCs w:val="24"/>
+        </w:rPr>
+      </w:pPr>
+      <w:r>
+        <w:rPr>
+          <w:rFonts w:ascii="Times New Roman" w:eastAsia="Times New Roman" w:hAnsi="Times New Roman" w:cs="Times New Roman"/>
+          <w:sz w:val="24"/>
+          <w:szCs w:val="24"/>
+        </w:rPr>
+        <w:t xml:space="preserve">I implemented this through two PID </w:t>
+      </w:r>
+      <w:r>
+        <w:rPr>
+          <w:rFonts w:ascii="Times New Roman" w:eastAsia="Times New Roman" w:hAnsi="Times New Roman" w:cs="Times New Roman"/>
+          <w:sz w:val="24"/>
+          <w:szCs w:val="24"/>
+        </w:rPr>
+        <w:t xml:space="preserve">(proportional, integral, derivative) </w:t>
+      </w:r>
+      <w:r>
+        <w:rPr>
+          <w:rFonts w:ascii="Times New Roman" w:eastAsia="Times New Roman" w:hAnsi="Times New Roman" w:cs="Times New Roman"/>
+          <w:sz w:val="24"/>
+          <w:szCs w:val="24"/>
+        </w:rPr>
+        <w:t xml:space="preserve">controllers, one controlling steering, and one controlling throttle. The steering PID aims to drive the </w:t>
+      </w:r>
+      <w:r>
+        <w:rPr>
+          <w:rFonts w:ascii="Times New Roman" w:eastAsia="Times New Roman" w:hAnsi="Times New Roman" w:cs="Times New Roman"/>
+          <w:sz w:val="24"/>
+          <w:szCs w:val="24"/>
+        </w:rPr>
+        <w:t xml:space="preserve">X “error”, or </w:t>
+      </w:r>
+      <w:proofErr w:type="gramStart"/>
+      <w:r>
+        <w:rPr>
+          <w:rFonts w:ascii="Times New Roman" w:eastAsia="Times New Roman" w:hAnsi="Times New Roman" w:cs="Times New Roman"/>
+          <w:sz w:val="24"/>
+          <w:szCs w:val="24"/>
+        </w:rPr>
+        <w:t>camera’s</w:t>
+      </w:r>
+      <w:proofErr w:type="gramEnd"/>
+      <w:r>
+        <w:rPr>
+          <w:rFonts w:ascii="Times New Roman" w:eastAsia="Times New Roman" w:hAnsi="Times New Roman" w:cs="Times New Roman"/>
+          <w:sz w:val="24"/>
+          <w:szCs w:val="24"/>
+        </w:rPr>
+        <w:t xml:space="preserve"> offset from the tag, to zero, ensuring that the </w:t>
+      </w:r>
+      <w:r>
+        <w:rPr>
+          <w:rFonts w:ascii="Times New Roman" w:eastAsia="Times New Roman" w:hAnsi="Times New Roman" w:cs="Times New Roman"/>
+          <w:sz w:val="24"/>
+          <w:szCs w:val="24"/>
+        </w:rPr>
+        <w:t xml:space="preserve">car is directly behind the tag. The throttle PID aims to drive the Z (depth) </w:t>
+      </w:r>
+      <w:r>
+        <w:rPr>
+          <w:rFonts w:ascii="Times New Roman" w:eastAsia="Times New Roman" w:hAnsi="Times New Roman" w:cs="Times New Roman"/>
+          <w:sz w:val="24"/>
+          <w:szCs w:val="24"/>
+        </w:rPr>
+        <w:t xml:space="preserve">distance to a fixed number, which I set to 1 meter. Thus, the throttle would be modulated to keep the car </w:t>
+      </w:r>
+      <w:proofErr w:type="gramStart"/>
+      <w:r>
+        <w:rPr>
+          <w:rFonts w:ascii="Times New Roman" w:eastAsia="Times New Roman" w:hAnsi="Times New Roman" w:cs="Times New Roman"/>
+          <w:sz w:val="24"/>
+          <w:szCs w:val="24"/>
+        </w:rPr>
+        <w:t>1</w:t>
+      </w:r>
+      <w:proofErr w:type="gramEnd"/>
+      <w:r>
+        <w:rPr>
+          <w:rFonts w:ascii="Times New Roman" w:eastAsia="Times New Roman" w:hAnsi="Times New Roman" w:cs="Times New Roman"/>
+          <w:sz w:val="24"/>
+          <w:szCs w:val="24"/>
+        </w:rPr>
+        <w:t xml:space="preserve"> meter behind the person. </w:t>
+      </w:r>
+      <w:r>
+        <w:rPr>
+          <w:rFonts w:ascii="Times New Roman" w:eastAsia="Times New Roman" w:hAnsi="Times New Roman" w:cs="Times New Roman"/>
+          <w:sz w:val="24"/>
+          <w:szCs w:val="24"/>
+        </w:rPr>
+        <w:t xml:space="preserve">I tested this </w:t>
+      </w:r>
+      <w:proofErr w:type="gramStart"/>
+      <w:r>
+        <w:rPr>
+          <w:rFonts w:ascii="Times New Roman" w:eastAsia="Times New Roman" w:hAnsi="Times New Roman" w:cs="Times New Roman"/>
+          <w:sz w:val="24"/>
+          <w:szCs w:val="24"/>
+        </w:rPr>
+        <w:t>out, and</w:t>
+      </w:r>
+      <w:proofErr w:type="gramEnd"/>
+      <w:r>
+        <w:rPr>
+          <w:rFonts w:ascii="Times New Roman" w:eastAsia="Times New Roman" w:hAnsi="Times New Roman" w:cs="Times New Roman"/>
+          <w:sz w:val="24"/>
+          <w:szCs w:val="24"/>
+        </w:rPr>
+        <w:t xml:space="preserve"> did some tuning to determine the optimal PID gains. I found that driving on a smooth surface </w:t>
+      </w:r>
+      <w:r>
+        <w:rPr>
+          <w:rFonts w:ascii="Times New Roman" w:eastAsia="Times New Roman" w:hAnsi="Times New Roman" w:cs="Times New Roman"/>
+          <w:sz w:val="24"/>
+          <w:szCs w:val="24"/>
+        </w:rPr>
+        <w:t>such as</w:t>
+      </w:r>
+      <w:r>
+        <w:rPr>
+          <w:rFonts w:ascii="Times New Roman" w:eastAsia="Times New Roman" w:hAnsi="Times New Roman" w:cs="Times New Roman"/>
+          <w:sz w:val="24"/>
+          <w:szCs w:val="24"/>
+        </w:rPr>
+        <w:t xml:space="preserve"> wood is significantly different than a rough surface like carpet and requires an entirely new set of coefficients. </w:t>
+      </w:r>
+      <w:r>
+        <w:rPr>
+          <w:rFonts w:ascii="Times New Roman" w:eastAsia="Times New Roman" w:hAnsi="Times New Roman" w:cs="Times New Roman"/>
+          <w:sz w:val="24"/>
+          <w:szCs w:val="24"/>
+        </w:rPr>
+        <w:t>Regardless, I was able to successfully make the car hold a constant distance from a person walking straight</w:t>
+      </w:r>
+      <w:r>
+        <w:rPr>
+          <w:rFonts w:ascii="Times New Roman" w:eastAsia="Times New Roman" w:hAnsi="Times New Roman" w:cs="Times New Roman"/>
+          <w:sz w:val="24"/>
+          <w:szCs w:val="24"/>
+        </w:rPr>
+        <w:t xml:space="preserve">, even if the person stopped or walked backwards. However, the steering was more difficult. When the person with the tag turned, </w:t>
+      </w:r>
+      <w:r>
+        <w:rPr>
+          <w:rFonts w:ascii="Times New Roman" w:eastAsia="Times New Roman" w:hAnsi="Times New Roman" w:cs="Times New Roman"/>
+          <w:sz w:val="24"/>
+          <w:szCs w:val="24"/>
+        </w:rPr>
+        <w:t xml:space="preserve">the camera would sometimes lose track of the tag momentarily, resetting the PID controller. (It would be a bad idea to let the </w:t>
+      </w:r>
+      <w:r>
+        <w:rPr>
+          <w:rFonts w:ascii="Times New Roman" w:eastAsia="Times New Roman" w:hAnsi="Times New Roman" w:cs="Times New Roman"/>
+          <w:sz w:val="24"/>
+          <w:szCs w:val="24"/>
+        </w:rPr>
+        <w:t xml:space="preserve">integral term continuously accumulate forever, this is known as “integral windup” in PID </w:t>
+      </w:r>
+      <w:proofErr w:type="gramStart"/>
+      <w:r>
+        <w:rPr>
+          <w:rFonts w:ascii="Times New Roman" w:eastAsia="Times New Roman" w:hAnsi="Times New Roman" w:cs="Times New Roman"/>
+          <w:sz w:val="24"/>
+          <w:szCs w:val="24"/>
+        </w:rPr>
+        <w:t>control</w:t>
+      </w:r>
+      <w:proofErr w:type="gramEnd"/>
+      <w:r>
+        <w:rPr>
+          <w:rFonts w:ascii="Times New Roman" w:eastAsia="Times New Roman" w:hAnsi="Times New Roman" w:cs="Times New Roman"/>
+          <w:sz w:val="24"/>
+          <w:szCs w:val="24"/>
+        </w:rPr>
+        <w:t xml:space="preserve"> and it is generally thought to not be helpful). </w:t>
+      </w:r>
+      <w:r>
+        <w:rPr>
+          <w:rFonts w:ascii="Times New Roman" w:eastAsia="Times New Roman" w:hAnsi="Times New Roman" w:cs="Times New Roman"/>
+          <w:sz w:val="24"/>
+          <w:szCs w:val="24"/>
+        </w:rPr>
+        <w:t>Furthermore, if the person moved sideways</w:t>
+      </w:r>
+      <w:r>
+        <w:rPr>
+          <w:rFonts w:ascii="Times New Roman" w:eastAsia="Times New Roman" w:hAnsi="Times New Roman" w:cs="Times New Roman"/>
+          <w:sz w:val="24"/>
+          <w:szCs w:val="24"/>
+        </w:rPr>
+        <w:t xml:space="preserve"> quickly</w:t>
+      </w:r>
+      <w:r>
+        <w:rPr>
+          <w:rFonts w:ascii="Times New Roman" w:eastAsia="Times New Roman" w:hAnsi="Times New Roman" w:cs="Times New Roman"/>
+          <w:sz w:val="24"/>
+          <w:szCs w:val="24"/>
+        </w:rPr>
+        <w:t xml:space="preserve">, the tag would exit the camera’s field of view entirely. </w:t>
+      </w:r>
+      <w:r>
+        <w:rPr>
+          <w:rFonts w:ascii="Times New Roman" w:eastAsia="Times New Roman" w:hAnsi="Times New Roman" w:cs="Times New Roman"/>
+          <w:sz w:val="24"/>
+          <w:szCs w:val="24"/>
+        </w:rPr>
+        <w:t xml:space="preserve">This is not good, especially for a demonstration where I would ideally let someone from the audience </w:t>
+      </w:r>
+      <w:proofErr w:type="gramStart"/>
+      <w:r>
+        <w:rPr>
+          <w:rFonts w:ascii="Times New Roman" w:eastAsia="Times New Roman" w:hAnsi="Times New Roman" w:cs="Times New Roman"/>
+          <w:sz w:val="24"/>
+          <w:szCs w:val="24"/>
+        </w:rPr>
+        <w:t>be followed</w:t>
+      </w:r>
+      <w:proofErr w:type="gramEnd"/>
+      <w:r>
+        <w:rPr>
+          <w:rFonts w:ascii="Times New Roman" w:eastAsia="Times New Roman" w:hAnsi="Times New Roman" w:cs="Times New Roman"/>
+          <w:sz w:val="24"/>
+          <w:szCs w:val="24"/>
+        </w:rPr>
+        <w:t xml:space="preserve"> and expect it to work reliably. </w:t>
+      </w:r>
+    </w:p>
+    <w:p>
+      <w:pPr>
+        <w:rPr>
+          <w:rFonts w:ascii="Times New Roman" w:eastAsia="Times New Roman" w:hAnsi="Times New Roman" w:cs="Times New Roman"/>
+          <w:sz w:val="24"/>
+          <w:szCs w:val="24"/>
+        </w:rPr>
+      </w:pPr>
+      <w:r>
+        <w:rPr>
+          <w:rFonts w:ascii="Times New Roman" w:eastAsia="Times New Roman" w:hAnsi="Times New Roman" w:cs="Times New Roman"/>
+          <w:sz w:val="24"/>
+          <w:szCs w:val="24"/>
+        </w:rPr>
+        <w:t xml:space="preserve">My second idea was to implement control strategies that used the Lidar data, instead. </w:t>
+      </w:r>
+      <w:r>
+        <w:rPr>
+          <w:rFonts w:ascii="Times New Roman" w:eastAsia="Times New Roman" w:hAnsi="Times New Roman" w:cs="Times New Roman"/>
+          <w:sz w:val="24"/>
+          <w:szCs w:val="24"/>
+        </w:rPr>
+        <w:t xml:space="preserve">I remembered one instance in class when the car nearly crashed, and you asked me, “Shouldn’t it avoid crashes?”. </w:t>
+      </w:r>
+      <w:r>
+        <w:rPr>
+          <w:rFonts w:ascii="Times New Roman" w:eastAsia="Times New Roman" w:hAnsi="Times New Roman" w:cs="Times New Roman"/>
+          <w:sz w:val="24"/>
+          <w:szCs w:val="24"/>
+        </w:rPr>
+        <w:t xml:space="preserve">Lidar data is </w:t>
+      </w:r>
+      <w:proofErr w:type="gramStart"/>
+      <w:r>
+        <w:rPr>
+          <w:rFonts w:ascii="Times New Roman" w:eastAsia="Times New Roman" w:hAnsi="Times New Roman" w:cs="Times New Roman"/>
+          <w:sz w:val="24"/>
+          <w:szCs w:val="24"/>
+        </w:rPr>
+        <w:t>definitely much</w:t>
+      </w:r>
+      <w:proofErr w:type="gramEnd"/>
+      <w:r>
+        <w:rPr>
+          <w:rFonts w:ascii="Times New Roman" w:eastAsia="Times New Roman" w:hAnsi="Times New Roman" w:cs="Times New Roman"/>
+          <w:sz w:val="24"/>
+          <w:szCs w:val="24"/>
+        </w:rPr>
+        <w:t xml:space="preserve"> more useful for collision detection and avoiding obstacles than </w:t>
+      </w:r>
+      <w:r>
+        <w:rPr>
+          <w:rFonts w:ascii="Times New Roman" w:eastAsia="Times New Roman" w:hAnsi="Times New Roman" w:cs="Times New Roman"/>
+          <w:sz w:val="24"/>
+          <w:szCs w:val="24"/>
+        </w:rPr>
+        <w:t xml:space="preserve">the camera. </w:t>
+      </w:r>
+    </w:p>
+    <w:p>
+      <w:pPr>
+        <w:rPr>
+          <w:rFonts w:ascii="Times New Roman" w:eastAsia="Times New Roman" w:hAnsi="Times New Roman" w:cs="Times New Roman"/>
+          <w:sz w:val="24"/>
+          <w:szCs w:val="24"/>
+        </w:rPr>
+      </w:pPr>
+      <w:r>
+        <w:rPr>
+          <w:rFonts w:ascii="Times New Roman" w:eastAsia="Times New Roman" w:hAnsi="Times New Roman" w:cs="Times New Roman"/>
+          <w:sz w:val="24"/>
+          <w:szCs w:val="24"/>
+        </w:rPr>
+        <w:t xml:space="preserve">To start with, I tried to implement the strategy of “drive towards the farthest point you see”. </w:t>
+      </w:r>
+      <w:r>
+        <w:rPr>
+          <w:rFonts w:ascii="Times New Roman" w:eastAsia="Times New Roman" w:hAnsi="Times New Roman" w:cs="Times New Roman"/>
+          <w:sz w:val="24"/>
+          <w:szCs w:val="24"/>
+        </w:rPr>
+        <w:t xml:space="preserve">To do this, I used the lidar to populate the angle </w:t>
+      </w:r>
+      <w:r>
+        <w:rPr>
+          <w:rFonts w:ascii="Times New Roman" w:eastAsia="Times New Roman" w:hAnsi="Times New Roman" w:cs="Times New Roman"/>
+          <w:sz w:val="24"/>
+          <w:szCs w:val="24"/>
+        </w:rPr>
+        <w:sym w:font="Wingdings" w:char="F0E0"/>
+      </w:r>
+      <w:r>
+        <w:rPr>
+          <w:rFonts w:ascii="Times New Roman" w:eastAsia="Times New Roman" w:hAnsi="Times New Roman" w:cs="Times New Roman"/>
+          <w:sz w:val="24"/>
+          <w:szCs w:val="24"/>
+        </w:rPr>
+        <w:t xml:space="preserve"> distance array. </w:t>
+      </w:r>
+      <w:r>
+        <w:rPr>
+          <w:rFonts w:ascii="Times New Roman" w:eastAsia="Times New Roman" w:hAnsi="Times New Roman" w:cs="Times New Roman"/>
+          <w:sz w:val="24"/>
+          <w:szCs w:val="24"/>
+        </w:rPr>
+        <w:t xml:space="preserve">I then found the index corresponding to the largest value of the array, which was the </w:t>
+      </w:r>
+      <w:r>
+        <w:rPr>
+          <w:rFonts w:ascii="Times New Roman" w:eastAsia="Times New Roman" w:hAnsi="Times New Roman" w:cs="Times New Roman"/>
+          <w:sz w:val="24"/>
+          <w:szCs w:val="24"/>
+        </w:rPr>
+        <w:t xml:space="preserve">angle at which that distance </w:t>
+      </w:r>
+      <w:proofErr w:type="gramStart"/>
+      <w:r>
+        <w:rPr>
+          <w:rFonts w:ascii="Times New Roman" w:eastAsia="Times New Roman" w:hAnsi="Times New Roman" w:cs="Times New Roman"/>
+          <w:sz w:val="24"/>
+          <w:szCs w:val="24"/>
+        </w:rPr>
+        <w:t>was measured</w:t>
+      </w:r>
+      <w:proofErr w:type="gramEnd"/>
+      <w:r>
+        <w:rPr>
+          <w:rFonts w:ascii="Times New Roman" w:eastAsia="Times New Roman" w:hAnsi="Times New Roman" w:cs="Times New Roman"/>
+          <w:sz w:val="24"/>
+          <w:szCs w:val="24"/>
+        </w:rPr>
+        <w:t xml:space="preserve">. Finally, I linearly mapped the angle to a steering value from -1 to 1 and controlled the steering servo motor. </w:t>
+      </w:r>
+      <w:r>
+        <w:rPr>
+          <w:rFonts w:ascii="Times New Roman" w:eastAsia="Times New Roman" w:hAnsi="Times New Roman" w:cs="Times New Roman"/>
+          <w:sz w:val="24"/>
+          <w:szCs w:val="24"/>
+        </w:rPr>
+        <w:t>This did not work well</w:t>
+      </w:r>
+      <w:r>
+        <w:rPr>
+          <w:rFonts w:ascii="Times New Roman" w:eastAsia="Times New Roman" w:hAnsi="Times New Roman" w:cs="Times New Roman"/>
+          <w:sz w:val="24"/>
+          <w:szCs w:val="24"/>
+        </w:rPr>
+        <w:t xml:space="preserve">, particularly because there would sometimes be occasional outlier values </w:t>
+      </w:r>
+      <w:r>
+        <w:rPr>
+          <w:rFonts w:ascii="Times New Roman" w:eastAsia="Times New Roman" w:hAnsi="Times New Roman" w:cs="Times New Roman"/>
+          <w:sz w:val="24"/>
+          <w:szCs w:val="24"/>
+        </w:rPr>
+        <w:t xml:space="preserve">even though the surrounding points were much closer. To fix this, I tried creating a quantized array with </w:t>
+      </w:r>
+      <w:proofErr w:type="gramStart"/>
+      <w:r>
+        <w:rPr>
+          <w:rFonts w:ascii="Times New Roman" w:eastAsia="Times New Roman" w:hAnsi="Times New Roman" w:cs="Times New Roman"/>
+          <w:sz w:val="24"/>
+          <w:szCs w:val="24"/>
+        </w:rPr>
+        <w:t>30</w:t>
+      </w:r>
+      <w:proofErr w:type="gramEnd"/>
+      <w:r>
+        <w:rPr>
+          <w:rFonts w:ascii="Times New Roman" w:eastAsia="Times New Roman" w:hAnsi="Times New Roman" w:cs="Times New Roman"/>
+          <w:sz w:val="24"/>
+          <w:szCs w:val="24"/>
+        </w:rPr>
+        <w:t xml:space="preserve"> </w:t>
+      </w:r>
+      <w:r>
+        <w:rPr>
+          <w:rFonts w:ascii="Times New Roman" w:eastAsia="Times New Roman" w:hAnsi="Times New Roman" w:cs="Times New Roman"/>
+          <w:sz w:val="24"/>
+          <w:szCs w:val="24"/>
+        </w:rPr>
+        <w:t xml:space="preserve">elements, each representing the distance of a 12-degree slice. This was slightly </w:t>
+      </w:r>
+      <w:proofErr w:type="gramStart"/>
+      <w:r>
+        <w:rPr>
+          <w:rFonts w:ascii="Times New Roman" w:eastAsia="Times New Roman" w:hAnsi="Times New Roman" w:cs="Times New Roman"/>
+          <w:sz w:val="24"/>
+          <w:szCs w:val="24"/>
+        </w:rPr>
+        <w:t>better</w:t>
+      </w:r>
+      <w:proofErr w:type="gramEnd"/>
+      <w:r>
+        <w:rPr>
+          <w:rFonts w:ascii="Times New Roman" w:eastAsia="Times New Roman" w:hAnsi="Times New Roman" w:cs="Times New Roman"/>
+          <w:sz w:val="24"/>
+          <w:szCs w:val="24"/>
+        </w:rPr>
+        <w:t xml:space="preserve"> but</w:t>
+      </w:r>
+      <w:r>
+        <w:rPr>
+          <w:rFonts w:ascii="Times New Roman" w:eastAsia="Times New Roman" w:hAnsi="Times New Roman" w:cs="Times New Roman"/>
+          <w:sz w:val="24"/>
+          <w:szCs w:val="24"/>
+        </w:rPr>
+        <w:t xml:space="preserve"> it was still not able to complete a small circuit in my basement</w:t>
+      </w:r>
+      <w:r>
+        <w:rPr>
+          <w:rFonts w:ascii="Times New Roman" w:eastAsia="Times New Roman" w:hAnsi="Times New Roman" w:cs="Times New Roman"/>
+          <w:sz w:val="24"/>
+          <w:szCs w:val="24"/>
+        </w:rPr>
+        <w:t xml:space="preserve"> without crashing. </w:t>
+      </w:r>
+    </w:p>
+    <w:p>
+      <w:pPr>
+        <w:rPr>
+          <w:rFonts w:ascii="Times New Roman" w:eastAsia="Times New Roman" w:hAnsi="Times New Roman" w:cs="Times New Roman"/>
+          <w:sz w:val="24"/>
+          <w:szCs w:val="24"/>
+        </w:rPr>
+      </w:pPr>
+      <w:r>
+        <w:rPr>
+          <w:rFonts w:ascii="Times New Roman" w:eastAsia="Times New Roman" w:hAnsi="Times New Roman" w:cs="Times New Roman"/>
+          <w:sz w:val="24"/>
+          <w:szCs w:val="24"/>
+        </w:rPr>
+        <w:t xml:space="preserve">I decided to incorporate some of the more advanced lidar-based control algorithms which I had </w:t>
+      </w:r>
+      <w:proofErr w:type="gramStart"/>
+      <w:r>
+        <w:rPr>
+          <w:rFonts w:ascii="Times New Roman" w:eastAsia="Times New Roman" w:hAnsi="Times New Roman" w:cs="Times New Roman"/>
+          <w:sz w:val="24"/>
+          <w:szCs w:val="24"/>
+        </w:rPr>
+        <w:t>previous</w:t>
+      </w:r>
+      <w:proofErr w:type="gramEnd"/>
+      <w:r>
+        <w:rPr>
+          <w:rFonts w:ascii="Times New Roman" w:eastAsia="Times New Roman" w:hAnsi="Times New Roman" w:cs="Times New Roman"/>
+          <w:sz w:val="24"/>
+          <w:szCs w:val="24"/>
+        </w:rPr>
+        <w:t xml:space="preserve"> experience with using in a simulation. </w:t>
+      </w:r>
+      <w:r>
+        <w:rPr>
+          <w:rFonts w:ascii="Times New Roman" w:eastAsia="Times New Roman" w:hAnsi="Times New Roman" w:cs="Times New Roman"/>
+          <w:sz w:val="24"/>
+          <w:szCs w:val="24"/>
+        </w:rPr>
+        <w:t xml:space="preserve">One of these algorithms is known as “Gap Follower”, which is an intelligent version of the “drive to the farthest point” algorithm I implemented earlier. </w:t>
+      </w:r>
+      <w:r>
+        <w:rPr>
+          <w:rFonts w:ascii="Times New Roman" w:eastAsia="Times New Roman" w:hAnsi="Times New Roman" w:cs="Times New Roman"/>
+          <w:sz w:val="24"/>
+          <w:szCs w:val="24"/>
+        </w:rPr>
+        <w:t>Here is a lecture slide about the algorithm that I found useful:</w:t>
+      </w:r>
+    </w:p>
+    <w:p>
+      <w:pPr>
+        <w:rPr>
+          <w:rFonts w:ascii="Times New Roman" w:eastAsia="Times New Roman" w:hAnsi="Times New Roman" w:cs="Times New Roman"/>
+          <w:sz w:val="24"/>
+          <w:szCs w:val="24"/>
+        </w:rPr>
+      </w:pPr>
+      <w:r>
+        <w:rPr>
+          <w:rFonts w:ascii="Times New Roman" w:eastAsia="Times New Roman" w:hAnsi="Times New Roman" w:cs="Times New Roman"/>
+          <w:noProof/>
+          <w:sz w:val="24"/>
+          <w:szCs w:val="24"/>
+        </w:rPr>
+        <w:drawing>
+          <wp:inline distT="0" distB="0" distL="0" distR="0" wp14:anchorId="73EAC92A" wp14:editId="48390D39">
+            <wp:extent cx="5943600" cy="3353435"/>
+            <wp:effectExtent l="0" t="0" r="0" b="0"/>
+            <wp:docPr id="1520569940" name="Picture 1"/>
+            <wp:cNvGraphicFramePr>
+              <a:graphicFrameLocks xmlns:a="http://schemas.openxmlformats.org/drawingml/2006/main" noChangeAspect="1"/>
+            </wp:cNvGraphicFramePr>
+            <a:graphic xmlns:a="http://schemas.openxmlformats.org/drawingml/2006/main">
+              <a:graphicData uri="http://schemas.openxmlformats.org/drawingml/2006/picture">
+                <pic:pic xmlns:pic="http://schemas.openxmlformats.org/drawingml/2006/picture">
+                  <pic:nvPicPr>
+                    <pic:cNvPr id="1520569940" name=""/>
+                    <pic:cNvPicPr/>
+                  </pic:nvPicPr>
+                  <pic:blipFill>
+                    <a:blip r:embed="rId7"/>
+                    <a:stretch>
+                      <a:fillRect/>
+                    </a:stretch>
+                  </pic:blipFill>
+                  <pic:spPr>
+                    <a:xfrm>
+                      <a:off x="0" y="0"/>
+                      <a:ext cx="5943600" cy="3353435"/>
+                    </a:xfrm>
+                    <a:prstGeom prst="rect">
+                      <a:avLst/>
+                    </a:prstGeom>
+                  </pic:spPr>
+                </pic:pic>
+              </a:graphicData>
+            </a:graphic>
+          </wp:inline>
+        </w:drawing>
+      </w:r>
+    </w:p>
+    <w:p>
+      <w:pPr>
+        <w:rPr>
+          <w:rFonts w:ascii="Times New Roman" w:eastAsia="Times New Roman" w:hAnsi="Times New Roman" w:cs="Times New Roman"/>
+          <w:sz w:val="24"/>
+          <w:szCs w:val="24"/>
+        </w:rPr>
+      </w:pPr>
+      <w:r>
+        <w:rPr>
+          <w:rFonts w:ascii="Times New Roman" w:eastAsia="Times New Roman" w:hAnsi="Times New Roman" w:cs="Times New Roman"/>
+          <w:sz w:val="24"/>
+          <w:szCs w:val="24"/>
+        </w:rPr>
+        <w:t xml:space="preserve">I tried to directly import my </w:t>
+      </w:r>
+      <w:proofErr w:type="gramStart"/>
+      <w:r>
+        <w:rPr>
+          <w:rFonts w:ascii="Times New Roman" w:eastAsia="Times New Roman" w:hAnsi="Times New Roman" w:cs="Times New Roman"/>
+          <w:sz w:val="24"/>
+          <w:szCs w:val="24"/>
+        </w:rPr>
+        <w:t>previous</w:t>
+      </w:r>
+      <w:proofErr w:type="gramEnd"/>
+      <w:r>
+        <w:rPr>
+          <w:rFonts w:ascii="Times New Roman" w:eastAsia="Times New Roman" w:hAnsi="Times New Roman" w:cs="Times New Roman"/>
+          <w:sz w:val="24"/>
+          <w:szCs w:val="24"/>
+        </w:rPr>
+        <w:t xml:space="preserve"> Gap Follower code to </w:t>
+      </w:r>
+      <w:r>
+        <w:rPr>
+          <w:rFonts w:ascii="Times New Roman" w:eastAsia="Times New Roman" w:hAnsi="Times New Roman" w:cs="Times New Roman"/>
+          <w:sz w:val="24"/>
+          <w:szCs w:val="24"/>
+        </w:rPr>
+        <w:t xml:space="preserve">work with the real car. I had to do some tweaking, as the coordinate systems with the simulated car and real car are different, and the distance measurements in the array </w:t>
+      </w:r>
+      <w:proofErr w:type="gramStart"/>
+      <w:r>
+        <w:rPr>
+          <w:rFonts w:ascii="Times New Roman" w:eastAsia="Times New Roman" w:hAnsi="Times New Roman" w:cs="Times New Roman"/>
+          <w:sz w:val="24"/>
+          <w:szCs w:val="24"/>
+        </w:rPr>
+        <w:t>are counted</w:t>
+      </w:r>
+      <w:proofErr w:type="gramEnd"/>
+      <w:r>
+        <w:rPr>
+          <w:rFonts w:ascii="Times New Roman" w:eastAsia="Times New Roman" w:hAnsi="Times New Roman" w:cs="Times New Roman"/>
+          <w:sz w:val="24"/>
+          <w:szCs w:val="24"/>
+        </w:rPr>
+        <w:t xml:space="preserve"> </w:t>
+      </w:r>
+      <w:r>
+        <w:rPr>
+          <w:rFonts w:ascii="Times New Roman" w:eastAsia="Times New Roman" w:hAnsi="Times New Roman" w:cs="Times New Roman"/>
+          <w:sz w:val="24"/>
+          <w:szCs w:val="24"/>
+        </w:rPr>
+        <w:t xml:space="preserve">clockwise instead of counterclockwise. The bigger problem I ran into was the actual output of the algorithm. The algorithm output angle values as its output for the car to steer. I was linearly mapping these angles to </w:t>
+      </w:r>
+      <w:r>
+        <w:rPr>
+          <w:rFonts w:ascii="Times New Roman" w:eastAsia="Times New Roman" w:hAnsi="Times New Roman" w:cs="Times New Roman"/>
+          <w:sz w:val="24"/>
+          <w:szCs w:val="24"/>
+        </w:rPr>
+        <w:t xml:space="preserve">steering </w:t>
+      </w:r>
+      <w:proofErr w:type="gramStart"/>
+      <w:r>
+        <w:rPr>
+          <w:rFonts w:ascii="Times New Roman" w:eastAsia="Times New Roman" w:hAnsi="Times New Roman" w:cs="Times New Roman"/>
+          <w:sz w:val="24"/>
+          <w:szCs w:val="24"/>
+        </w:rPr>
+        <w:t>values, but</w:t>
+      </w:r>
+      <w:proofErr w:type="gramEnd"/>
+      <w:r>
+        <w:rPr>
+          <w:rFonts w:ascii="Times New Roman" w:eastAsia="Times New Roman" w:hAnsi="Times New Roman" w:cs="Times New Roman"/>
+          <w:sz w:val="24"/>
+          <w:szCs w:val="24"/>
+        </w:rPr>
+        <w:t xml:space="preserve"> was completely guessing what the scaling factor should be. -1 could correspond to 45 degrees, or </w:t>
+      </w:r>
+      <w:proofErr w:type="gramStart"/>
+      <w:r>
+        <w:rPr>
+          <w:rFonts w:ascii="Times New Roman" w:eastAsia="Times New Roman" w:hAnsi="Times New Roman" w:cs="Times New Roman"/>
+          <w:sz w:val="24"/>
+          <w:szCs w:val="24"/>
+        </w:rPr>
+        <w:t>60</w:t>
+      </w:r>
+      <w:proofErr w:type="gramEnd"/>
+      <w:r>
+        <w:rPr>
+          <w:rFonts w:ascii="Times New Roman" w:eastAsia="Times New Roman" w:hAnsi="Times New Roman" w:cs="Times New Roman"/>
+          <w:sz w:val="24"/>
+          <w:szCs w:val="24"/>
+        </w:rPr>
+        <w:t>, or 30</w:t>
+      </w:r>
+      <w:r>
+        <w:rPr>
+          <w:rFonts w:ascii="Times New Roman" w:eastAsia="Times New Roman" w:hAnsi="Times New Roman" w:cs="Times New Roman"/>
+          <w:sz w:val="24"/>
+          <w:szCs w:val="24"/>
+        </w:rPr>
+        <w:t xml:space="preserve">, and I had no clue which one was right. Thus, I had to do some calibration to </w:t>
+      </w:r>
+      <w:proofErr w:type="gramStart"/>
+      <w:r>
+        <w:rPr>
+          <w:rFonts w:ascii="Times New Roman" w:eastAsia="Times New Roman" w:hAnsi="Times New Roman" w:cs="Times New Roman"/>
+          <w:sz w:val="24"/>
+          <w:szCs w:val="24"/>
+        </w:rPr>
+        <w:t>determine</w:t>
+      </w:r>
+      <w:proofErr w:type="gramEnd"/>
+      <w:r>
+        <w:rPr>
+          <w:rFonts w:ascii="Times New Roman" w:eastAsia="Times New Roman" w:hAnsi="Times New Roman" w:cs="Times New Roman"/>
+          <w:sz w:val="24"/>
+          <w:szCs w:val="24"/>
+        </w:rPr>
+        <w:t xml:space="preserve"> the real turning angle of the car. I also suspected that the car’s turning was nonline</w:t>
+      </w:r>
+      <w:r>
+        <w:rPr>
+          <w:rFonts w:ascii="Times New Roman" w:eastAsia="Times New Roman" w:hAnsi="Times New Roman" w:cs="Times New Roman"/>
+          <w:sz w:val="24"/>
+          <w:szCs w:val="24"/>
+        </w:rPr>
+        <w:t>ar.</w:t>
+      </w:r>
+    </w:p>
+    <w:p>
+      <w:pPr>
+        <w:rPr>
+          <w:rFonts w:ascii="Times New Roman" w:eastAsia="Times New Roman" w:hAnsi="Times New Roman" w:cs="Times New Roman"/>
+          <w:sz w:val="24"/>
+          <w:szCs w:val="24"/>
+        </w:rPr>
+      </w:pPr>
+      <w:r>
+        <w:rPr>
+          <w:noProof/>
+        </w:rPr>
+        <w:drawing>
+          <wp:anchor distT="0" distB="0" distL="114300" distR="114300" simplePos="0" relativeHeight="251660288" behindDoc="0" locked="0" layoutInCell="1" allowOverlap="1" wp14:anchorId="39C96EFF" wp14:editId="15B0DCC6">
+            <wp:simplePos x="0" y="0"/>
+            <wp:positionH relativeFrom="column">
+              <wp:posOffset>3205480</wp:posOffset>
+            </wp:positionH>
+            <wp:positionV relativeFrom="paragraph">
+              <wp:posOffset>0</wp:posOffset>
+            </wp:positionV>
+            <wp:extent cx="1973580" cy="3509645"/>
+            <wp:effectExtent l="0" t="0" r="7620" b="0"/>
+            <wp:wrapTopAndBottom/>
+            <wp:docPr id="1765379000" name="Picture 2" descr="A small vehicle with wheels and wires&#10;&#10;Description automatically generated"/>
+            <wp:cNvGraphicFramePr>
+              <a:graphicFrameLocks xmlns:a="http://schemas.openxmlformats.org/drawingml/2006/main" noChangeAspect="1"/>
+            </wp:cNvGraphicFramePr>
+            <a:graphic xmlns:a="http://schemas.openxmlformats.org/drawingml/2006/main">
+              <a:graphicData uri="http://schemas.openxmlformats.org/drawingml/2006/picture">
+                <pic:pic xmlns:pic="http://schemas.openxmlformats.org/drawingml/2006/picture">
+                  <pic:nvPicPr>
+                    <pic:cNvPr id="1765379000" name="Picture 2" descr="A small vehicle with wheels and wires&#10;&#10;Description automatically generated"/>
+                    <pic:cNvPicPr>
+                      <a:picLocks noChangeAspect="1" noChangeArrowheads="1"/>
+                    </pic:cNvPicPr>
+                  </pic:nvPicPr>
+                  <pic:blipFill>
+                    <a:blip r:embed="rId8" cstate="print">
+                      <a:extLst>
+                        <a:ext uri="{28A0092B-C50C-407E-A947-70E740481C1C}">
+                          <a14:useLocalDpi xmlns:a14="http://schemas.microsoft.com/office/drawing/2010/main" val="0"/>
+                        </a:ext>
+                      </a:extLst>
+                    </a:blip>
+                    <a:srcRect/>
+                    <a:stretch>
+                      <a:fillRect/>
+                    </a:stretch>
+                  </pic:blipFill>
+                  <pic:spPr bwMode="auto">
+                    <a:xfrm>
+                      <a:off x="0" y="0"/>
+                      <a:ext cx="1973580" cy="3509645"/>
+                    </a:xfrm>
+                    <a:prstGeom prst="rect">
+                      <a:avLst/>
+                    </a:prstGeom>
+                    <a:noFill/>
+                    <a:ln>
+                      <a:noFill/>
+                    </a:ln>
+                  </pic:spPr>
+                </pic:pic>
+              </a:graphicData>
+            </a:graphic>
+            <wp14:sizeRelH relativeFrom="margin">
+              <wp14:pctWidth>0</wp14:pctWidth>
+            </wp14:sizeRelH>
+            <wp14:sizeRelV relativeFrom="margin">
+              <wp14:pctHeight>0</wp14:pctHeight>
+            </wp14:sizeRelV>
+          </wp:anchor>
+        </w:drawing>
+      </w:r>
+      <w:r>
+        <w:rPr>
+          <w:rFonts w:ascii="Times New Roman" w:eastAsia="Times New Roman" w:hAnsi="Times New Roman" w:cs="Times New Roman"/>
+          <w:sz w:val="24"/>
+          <w:szCs w:val="24"/>
+        </w:rPr>
+        <w:t xml:space="preserve">To measure this, I attached a laser </w:t>
+      </w:r>
+      <w:proofErr w:type="gramStart"/>
+      <w:r>
+        <w:rPr>
+          <w:rFonts w:ascii="Times New Roman" w:eastAsia="Times New Roman" w:hAnsi="Times New Roman" w:cs="Times New Roman"/>
+          <w:sz w:val="24"/>
+          <w:szCs w:val="24"/>
+        </w:rPr>
+        <w:t>range-finder</w:t>
+      </w:r>
+      <w:proofErr w:type="gramEnd"/>
+      <w:r>
+        <w:rPr>
+          <w:rFonts w:ascii="Times New Roman" w:eastAsia="Times New Roman" w:hAnsi="Times New Roman" w:cs="Times New Roman"/>
+          <w:sz w:val="24"/>
+          <w:szCs w:val="24"/>
+        </w:rPr>
+        <w:t xml:space="preserve"> to the car’s wheel and </w:t>
+      </w:r>
+      <w:proofErr w:type="gramStart"/>
+      <w:r>
+        <w:rPr>
+          <w:rFonts w:ascii="Times New Roman" w:eastAsia="Times New Roman" w:hAnsi="Times New Roman" w:cs="Times New Roman"/>
+          <w:sz w:val="24"/>
+          <w:szCs w:val="24"/>
+        </w:rPr>
+        <w:t>pointed</w:t>
+      </w:r>
+      <w:proofErr w:type="gramEnd"/>
+      <w:r>
+        <w:rPr>
+          <w:rFonts w:ascii="Times New Roman" w:eastAsia="Times New Roman" w:hAnsi="Times New Roman" w:cs="Times New Roman"/>
+          <w:sz w:val="24"/>
+          <w:szCs w:val="24"/>
+        </w:rPr>
+        <w:t xml:space="preserve"> the car to be facing a flat wall. </w:t>
+      </w:r>
+      <w:r>
+        <w:rPr>
+          <w:rFonts w:ascii="Times New Roman" w:eastAsia="Times New Roman" w:hAnsi="Times New Roman" w:cs="Times New Roman"/>
+          <w:sz w:val="24"/>
+          <w:szCs w:val="24"/>
+        </w:rPr>
+        <w:t xml:space="preserve">Pictures </w:t>
+      </w:r>
+      <w:r>
+        <w:rPr>
+          <w:rFonts w:ascii="Times New Roman" w:eastAsia="Times New Roman" w:hAnsi="Times New Roman" w:cs="Times New Roman"/>
+          <w:sz w:val="24"/>
+          <w:szCs w:val="24"/>
+        </w:rPr>
+        <w:t xml:space="preserve">of my testing setup </w:t>
+      </w:r>
+      <w:r>
+        <w:rPr>
+          <w:rFonts w:ascii="Times New Roman" w:eastAsia="Times New Roman" w:hAnsi="Times New Roman" w:cs="Times New Roman"/>
+          <w:sz w:val="24"/>
+          <w:szCs w:val="24"/>
+        </w:rPr>
+        <w:t>are</w:t>
+      </w:r>
+      <w:r>
+        <w:rPr>
+          <w:rFonts w:ascii="Times New Roman" w:eastAsia="Times New Roman" w:hAnsi="Times New Roman" w:cs="Times New Roman"/>
+          <w:sz w:val="24"/>
+          <w:szCs w:val="24"/>
+        </w:rPr>
+        <w:t xml:space="preserve"> </w:t>
+      </w:r>
+      <w:r>
+        <w:rPr>
+          <w:noProof/>
+        </w:rPr>
+        <w:drawing>
+          <wp:anchor distT="0" distB="0" distL="114300" distR="114300" simplePos="0" relativeHeight="251659264" behindDoc="1" locked="0" layoutInCell="1" allowOverlap="1" wp14:anchorId="6C40F4C4" wp14:editId="26AD5B51">
+            <wp:simplePos x="0" y="0"/>
+            <wp:positionH relativeFrom="column">
+              <wp:posOffset>0</wp:posOffset>
+            </wp:positionH>
+            <wp:positionV relativeFrom="paragraph">
+              <wp:posOffset>-2540</wp:posOffset>
+            </wp:positionV>
+            <wp:extent cx="3068320" cy="3467100"/>
+            <wp:effectExtent l="0" t="0" r="0" b="0"/>
+            <wp:wrapTopAndBottom/>
+            <wp:docPr id="184625837" name="Picture 1" descr="A small vehicle with wires and a stick&#10;&#10;Description automatically generated with medium confidence"/>
+            <wp:cNvGraphicFramePr>
+              <a:graphicFrameLocks xmlns:a="http://schemas.openxmlformats.org/drawingml/2006/main" noChangeAspect="1"/>
+            </wp:cNvGraphicFramePr>
+            <a:graphic xmlns:a="http://schemas.openxmlformats.org/drawingml/2006/main">
+              <a:graphicData uri="http://schemas.openxmlformats.org/drawingml/2006/picture">
+                <pic:pic xmlns:pic="http://schemas.openxmlformats.org/drawingml/2006/picture">
+                  <pic:nvPicPr>
+                    <pic:cNvPr id="184625837" name="Picture 1" descr="A small vehicle with wires and a stick&#10;&#10;Description automatically generated with medium confidence"/>
+                    <pic:cNvPicPr>
+                      <a:picLocks noChangeAspect="1" noChangeArrowheads="1"/>
+                    </pic:cNvPicPr>
+                  </pic:nvPicPr>
+                  <pic:blipFill rotWithShape="1">
+                    <a:blip r:embed="rId9" cstate="print">
+                      <a:extLst>
+                        <a:ext uri="{28A0092B-C50C-407E-A947-70E740481C1C}">
+                          <a14:useLocalDpi xmlns:a14="http://schemas.microsoft.com/office/drawing/2010/main" val="0"/>
+                        </a:ext>
+                      </a:extLst>
+                    </a:blip>
+                    <a:srcRect t="15080" b="21362"/>
+                    <a:stretch/>
+                  </pic:blipFill>
+                  <pic:spPr bwMode="auto">
+                    <a:xfrm>
+                      <a:off x="0" y="0"/>
+                      <a:ext cx="3068320" cy="3467100"/>
+                    </a:xfrm>
+                    <a:prstGeom prst="rect">
+                      <a:avLst/>
+                    </a:prstGeom>
+                    <a:noFill/>
+                    <a:ln>
+                      <a:noFill/>
+                    </a:ln>
+                    <a:extLst>
+                      <a:ext uri="{53640926-AAD7-44D8-BBD7-CCE9431645EC}">
+                        <a14:shadowObscured xmlns:a14="http://schemas.microsoft.com/office/drawing/2010/main"/>
+                      </a:ext>
+                    </a:extLst>
+                  </pic:spPr>
+                </pic:pic>
+              </a:graphicData>
+            </a:graphic>
+          </wp:anchor>
+        </w:drawing>
+      </w:r>
+      <w:r>
+        <w:rPr>
+          <w:rFonts w:ascii="Times New Roman" w:eastAsia="Times New Roman" w:hAnsi="Times New Roman" w:cs="Times New Roman"/>
+          <w:sz w:val="24"/>
+          <w:szCs w:val="24"/>
+        </w:rPr>
+        <w:t>above.</w:t>
+      </w:r>
+      <w:r>
+        <w:rPr>
+          <w:rFonts w:ascii="Times New Roman" w:eastAsia="Times New Roman" w:hAnsi="Times New Roman" w:cs="Times New Roman"/>
+          <w:sz w:val="24"/>
+          <w:szCs w:val="24"/>
+        </w:rPr>
+        <w:t xml:space="preserve"> The piece of wood keeps the wheel from turning</w:t>
+      </w:r>
+      <w:r>
+        <w:rPr>
+          <w:rFonts w:ascii="Times New Roman" w:eastAsia="Times New Roman" w:hAnsi="Times New Roman" w:cs="Times New Roman"/>
+          <w:sz w:val="24"/>
+          <w:szCs w:val="24"/>
+        </w:rPr>
+        <w:t xml:space="preserve"> while the rangefinder </w:t>
+      </w:r>
+      <w:proofErr w:type="gramStart"/>
+      <w:r>
+        <w:rPr>
+          <w:rFonts w:ascii="Times New Roman" w:eastAsia="Times New Roman" w:hAnsi="Times New Roman" w:cs="Times New Roman"/>
+          <w:sz w:val="24"/>
+          <w:szCs w:val="24"/>
+        </w:rPr>
+        <w:t>is tied</w:t>
+      </w:r>
+      <w:proofErr w:type="gramEnd"/>
+      <w:r>
+        <w:rPr>
+          <w:rFonts w:ascii="Times New Roman" w:eastAsia="Times New Roman" w:hAnsi="Times New Roman" w:cs="Times New Roman"/>
+          <w:sz w:val="24"/>
+          <w:szCs w:val="24"/>
+        </w:rPr>
+        <w:t xml:space="preserve"> to it</w:t>
+      </w:r>
+      <w:r>
+        <w:rPr>
+          <w:rFonts w:ascii="Times New Roman" w:eastAsia="Times New Roman" w:hAnsi="Times New Roman" w:cs="Times New Roman"/>
+          <w:sz w:val="24"/>
+          <w:szCs w:val="24"/>
+        </w:rPr>
+        <w:t>, so that the rangefinder is always parallel to the ground</w:t>
+      </w:r>
+      <w:r>
+        <w:rPr>
+          <w:rFonts w:ascii="Times New Roman" w:eastAsia="Times New Roman" w:hAnsi="Times New Roman" w:cs="Times New Roman"/>
+          <w:sz w:val="24"/>
+          <w:szCs w:val="24"/>
+        </w:rPr>
+        <w:t>.</w:t>
+      </w:r>
+      <w:r>
+        <w:rPr>
+          <w:rFonts w:ascii="Times New Roman" w:eastAsia="Times New Roman" w:hAnsi="Times New Roman" w:cs="Times New Roman"/>
+          <w:sz w:val="24"/>
+          <w:szCs w:val="24"/>
+        </w:rPr>
+        <w:t xml:space="preserve"> </w:t>
+      </w:r>
+      <w:r>
+        <w:rPr>
+          <w:rFonts w:ascii="Times New Roman" w:eastAsia="Times New Roman" w:hAnsi="Times New Roman" w:cs="Times New Roman"/>
+          <w:sz w:val="24"/>
+          <w:szCs w:val="24"/>
+        </w:rPr>
+        <w:t>I planned to u</w:t>
+      </w:r>
+      <w:r>
+        <w:rPr>
+          <w:rFonts w:ascii="Times New Roman" w:eastAsia="Times New Roman" w:hAnsi="Times New Roman" w:cs="Times New Roman"/>
+          <w:sz w:val="24"/>
+          <w:szCs w:val="24"/>
+        </w:rPr>
+        <w:t>se trigonometry with the</w:t>
+      </w:r>
+      <w:r>
+        <w:rPr>
+          <w:rFonts w:ascii="Times New Roman" w:eastAsia="Times New Roman" w:hAnsi="Times New Roman" w:cs="Times New Roman"/>
+          <w:sz w:val="24"/>
+          <w:szCs w:val="24"/>
+        </w:rPr>
+        <w:t xml:space="preserve"> distance measurements from the rangefinder attached to the wheel to </w:t>
+      </w:r>
+      <w:proofErr w:type="gramStart"/>
+      <w:r>
+        <w:rPr>
+          <w:rFonts w:ascii="Times New Roman" w:eastAsia="Times New Roman" w:hAnsi="Times New Roman" w:cs="Times New Roman"/>
+          <w:sz w:val="24"/>
+          <w:szCs w:val="24"/>
+        </w:rPr>
+        <w:t>determine</w:t>
+      </w:r>
+      <w:proofErr w:type="gramEnd"/>
+      <w:r>
+        <w:rPr>
+          <w:rFonts w:ascii="Times New Roman" w:eastAsia="Times New Roman" w:hAnsi="Times New Roman" w:cs="Times New Roman"/>
+          <w:sz w:val="24"/>
+          <w:szCs w:val="24"/>
+        </w:rPr>
+        <w:t xml:space="preserve"> the true angle the wheel was turned. Here are my results:</w:t>
+      </w:r>
+    </w:p>
+    <w:p>
+      <w:pPr>
+        <w:rPr>
+          <w:rFonts w:ascii="Times New Roman" w:eastAsia="Times New Roman" w:hAnsi="Times New Roman" w:cs="Times New Roman"/>
+          <w:sz w:val="24"/>
+          <w:szCs w:val="24"/>
+        </w:rPr>
+      </w:pPr>
+      <w:r>
+        <w:rPr>
+          <w:noProof/>
+        </w:rPr>
+        <w:drawing>
+          <wp:anchor distT="0" distB="0" distL="114300" distR="114300" simplePos="0" relativeHeight="251658240" behindDoc="0" locked="0" layoutInCell="1" allowOverlap="1" wp14:anchorId="443C454A" wp14:editId="7F482928">
+            <wp:simplePos x="0" y="0"/>
+            <wp:positionH relativeFrom="column">
+              <wp:align>left</wp:align>
+            </wp:positionH>
+            <wp:positionV relativeFrom="paragraph">
+              <wp:align>top</wp:align>
+            </wp:positionV>
+            <wp:extent cx="4572000" cy="2743200"/>
+            <wp:effectExtent l="0" t="0" r="0" b="0"/>
+            <wp:wrapSquare wrapText="bothSides"/>
+            <wp:docPr id="1603376318" name="Chart 1">
+              <a:extLst xmlns:a="http://schemas.openxmlformats.org/drawingml/2006/main">
+                <a:ext uri="{FF2B5EF4-FFF2-40B4-BE49-F238E27FC236}">
+                  <a16:creationId xmlns:a16="http://schemas.microsoft.com/office/drawing/2014/main" id="{BF146810-36EB-CE96-6B15-DE55594D1FD9}"/>
+                </a:ext>
+              </a:extLst>
+            </wp:docPr>
+            <wp:cNvGraphicFramePr/>
+            <a:graphic xmlns:a="http://schemas.openxmlformats.org/drawingml/2006/main">
+              <a:graphicData uri="http://schemas.openxmlformats.org/drawingml/2006/chart">
+                <c:chart xmlns:c="http://schemas.openxmlformats.org/drawingml/2006/chart" xmlns:r="http://schemas.openxmlformats.org/officeDocument/2006/relationships" r:id="rId10"/>
+              </a:graphicData>
+            </a:graphic>
+          </wp:anchor>
+        </w:drawing>
+      </w:r>
+      <w:r>
+        <w:rPr>
+          <w:rFonts w:ascii="Times New Roman" w:eastAsia="Times New Roman" w:hAnsi="Times New Roman" w:cs="Times New Roman"/>
+          <w:sz w:val="24"/>
+          <w:szCs w:val="24"/>
+        </w:rPr>
+        <w:br w:type="textWrapping" w:clear="all"/>
+      </w:r>
+      <w:r>
+        <w:rPr>
+          <w:rFonts w:ascii="Times New Roman" w:eastAsia="Times New Roman" w:hAnsi="Times New Roman" w:cs="Times New Roman"/>
+          <w:sz w:val="24"/>
+          <w:szCs w:val="24"/>
+        </w:rPr>
+        <w:t>Note the quadratic line of best fit. Also, positive steering inputs result in a negative angle because the coordinate system increments angles positively going counterclockwise.</w:t>
+      </w:r>
+      <w:r>
+        <w:rPr>
+          <w:rFonts w:ascii="Times New Roman" w:eastAsia="Times New Roman" w:hAnsi="Times New Roman" w:cs="Times New Roman"/>
+          <w:sz w:val="24"/>
+          <w:szCs w:val="24"/>
+        </w:rPr>
+        <w:t xml:space="preserve"> This best-fit line takes steering value as an input and returns the true angle as an output. However, I need the inverse of that, which looks like this:</w:t>
+      </w:r>
+    </w:p>
+    <w:p>
+      <w:pPr>
+        <w:rPr>
+          <w:rFonts w:ascii="Times New Roman" w:eastAsia="Times New Roman" w:hAnsi="Times New Roman" w:cs="Times New Roman"/>
+          <w:sz w:val="24"/>
+          <w:szCs w:val="24"/>
+        </w:rPr>
+      </w:pPr>
+      <w:r>
+        <w:rPr>
+          <w:noProof/>
+        </w:rPr>
+        <w:drawing>
+          <wp:inline distT="0" distB="0" distL="0" distR="0" wp14:anchorId="3E226A97" wp14:editId="714A895F">
+            <wp:extent cx="5943600" cy="3055620"/>
+            <wp:effectExtent l="0" t="0" r="0" b="0"/>
+            <wp:docPr id="1245474527" name="Picture 1" descr="A screen shot of a graph&#10;&#10;Description automatically generated"/>
+            <wp:cNvGraphicFramePr>
+              <a:graphicFrameLocks xmlns:a="http://schemas.openxmlformats.org/drawingml/2006/main" noChangeAspect="1"/>
+            </wp:cNvGraphicFramePr>
+            <a:graphic xmlns:a="http://schemas.openxmlformats.org/drawingml/2006/main">
+              <a:graphicData uri="http://schemas.openxmlformats.org/drawingml/2006/picture">
+                <pic:pic xmlns:pic="http://schemas.openxmlformats.org/drawingml/2006/picture">
+                  <pic:nvPicPr>
+                    <pic:cNvPr id="1245474527" name="Picture 1" descr="A screen shot of a graph&#10;&#10;Description automatically generated"/>
+                    <pic:cNvPicPr/>
+                  </pic:nvPicPr>
+                  <pic:blipFill>
+                    <a:blip r:embed="rId11"/>
+                    <a:stretch>
+                      <a:fillRect/>
+                    </a:stretch>
+                  </pic:blipFill>
+                  <pic:spPr>
+                    <a:xfrm>
+                      <a:off x="0" y="0"/>
+                      <a:ext cx="5943600" cy="3055620"/>
+                    </a:xfrm>
+                    <a:prstGeom prst="rect">
+                      <a:avLst/>
+                    </a:prstGeom>
+                  </pic:spPr>
+                </pic:pic>
+              </a:graphicData>
+            </a:graphic>
+          </wp:inline>
+        </w:drawing>
+      </w:r>
+    </w:p>
+    <w:p>
+      <w:pPr>
+        <w:rPr>
+          <w:rFonts w:ascii="Times New Roman" w:eastAsia="Times New Roman" w:hAnsi="Times New Roman" w:cs="Times New Roman"/>
+          <w:sz w:val="24"/>
+          <w:szCs w:val="24"/>
+        </w:rPr>
+      </w:pPr>
+      <w:r>
+        <w:rPr>
+          <w:rFonts w:ascii="Times New Roman" w:eastAsia="Times New Roman" w:hAnsi="Times New Roman" w:cs="Times New Roman"/>
+          <w:sz w:val="24"/>
+          <w:szCs w:val="24"/>
+        </w:rPr>
+        <w:t xml:space="preserve">The inverse function </w:t>
+      </w:r>
+      <w:proofErr w:type="gramStart"/>
+      <w:r>
+        <w:rPr>
+          <w:rFonts w:ascii="Times New Roman" w:eastAsia="Times New Roman" w:hAnsi="Times New Roman" w:cs="Times New Roman"/>
+          <w:sz w:val="24"/>
+          <w:szCs w:val="24"/>
+        </w:rPr>
+        <w:t>essentially told</w:t>
+      </w:r>
+      <w:proofErr w:type="gramEnd"/>
+      <w:r>
+        <w:rPr>
+          <w:rFonts w:ascii="Times New Roman" w:eastAsia="Times New Roman" w:hAnsi="Times New Roman" w:cs="Times New Roman"/>
+          <w:sz w:val="24"/>
+          <w:szCs w:val="24"/>
+        </w:rPr>
+        <w:t xml:space="preserve"> me that the maximum angle the car could turn was 30 degrees. </w:t>
+      </w:r>
+      <w:r>
+        <w:rPr>
+          <w:rFonts w:ascii="Times New Roman" w:eastAsia="Times New Roman" w:hAnsi="Times New Roman" w:cs="Times New Roman"/>
+          <w:sz w:val="24"/>
+          <w:szCs w:val="24"/>
+        </w:rPr>
+        <w:t xml:space="preserve">However, the Gap Follower algorithm would </w:t>
+      </w:r>
+      <w:proofErr w:type="gramStart"/>
+      <w:r>
+        <w:rPr>
+          <w:rFonts w:ascii="Times New Roman" w:eastAsia="Times New Roman" w:hAnsi="Times New Roman" w:cs="Times New Roman"/>
+          <w:sz w:val="24"/>
+          <w:szCs w:val="24"/>
+        </w:rPr>
+        <w:t>frequently</w:t>
+      </w:r>
+      <w:proofErr w:type="gramEnd"/>
+      <w:r>
+        <w:rPr>
+          <w:rFonts w:ascii="Times New Roman" w:eastAsia="Times New Roman" w:hAnsi="Times New Roman" w:cs="Times New Roman"/>
+          <w:sz w:val="24"/>
+          <w:szCs w:val="24"/>
+        </w:rPr>
+        <w:t xml:space="preserve"> command the car to turn more than 40 degrees</w:t>
+      </w:r>
+      <w:r>
+        <w:rPr>
+          <w:rFonts w:ascii="Times New Roman" w:eastAsia="Times New Roman" w:hAnsi="Times New Roman" w:cs="Times New Roman"/>
+          <w:sz w:val="24"/>
+          <w:szCs w:val="24"/>
+        </w:rPr>
+        <w:t xml:space="preserve"> even though this was not physically possible. </w:t>
+      </w:r>
+      <w:r>
+        <w:rPr>
+          <w:rFonts w:ascii="Times New Roman" w:eastAsia="Times New Roman" w:hAnsi="Times New Roman" w:cs="Times New Roman"/>
+          <w:sz w:val="24"/>
+          <w:szCs w:val="24"/>
+        </w:rPr>
+        <w:t xml:space="preserve">I knew the algorithm itself was correct, since it works amazingly well in simulation, but I needed a method which would respect the physical limitations of the car. </w:t>
+      </w:r>
+    </w:p>
+    <w:p>
+      <w:pPr>
+        <w:rPr>
+          <w:rFonts w:ascii="Times New Roman" w:eastAsia="Times New Roman" w:hAnsi="Times New Roman" w:cs="Times New Roman"/>
+          <w:sz w:val="24"/>
+          <w:szCs w:val="24"/>
+        </w:rPr>
+      </w:pPr>
+      <w:r>
+        <w:rPr>
+          <w:rFonts w:ascii="Times New Roman" w:eastAsia="Times New Roman" w:hAnsi="Times New Roman" w:cs="Times New Roman"/>
+          <w:sz w:val="24"/>
+          <w:szCs w:val="24"/>
+        </w:rPr>
+        <w:t xml:space="preserve">Since I had just tried out the Gap Follower algorithm, I remembered another technique </w:t>
+      </w:r>
+      <w:r>
+        <w:rPr>
+          <w:rFonts w:ascii="Times New Roman" w:eastAsia="Times New Roman" w:hAnsi="Times New Roman" w:cs="Times New Roman"/>
+          <w:sz w:val="24"/>
+          <w:szCs w:val="24"/>
+        </w:rPr>
+        <w:t>also explained in the same UPenn course</w:t>
+      </w:r>
+      <w:r>
+        <w:rPr>
+          <w:rFonts w:ascii="Times New Roman" w:eastAsia="Times New Roman" w:hAnsi="Times New Roman" w:cs="Times New Roman"/>
+          <w:sz w:val="24"/>
+          <w:szCs w:val="24"/>
+        </w:rPr>
+        <w:t xml:space="preserve"> – wall following. The idea behind </w:t>
+      </w:r>
+      <w:proofErr w:type="gramStart"/>
+      <w:r>
+        <w:rPr>
+          <w:rFonts w:ascii="Times New Roman" w:eastAsia="Times New Roman" w:hAnsi="Times New Roman" w:cs="Times New Roman"/>
+          <w:sz w:val="24"/>
+          <w:szCs w:val="24"/>
+        </w:rPr>
+        <w:t>wall</w:t>
+      </w:r>
+      <w:proofErr w:type="gramEnd"/>
+      <w:r>
+        <w:rPr>
+          <w:rFonts w:ascii="Times New Roman" w:eastAsia="Times New Roman" w:hAnsi="Times New Roman" w:cs="Times New Roman"/>
+          <w:sz w:val="24"/>
+          <w:szCs w:val="24"/>
+        </w:rPr>
+        <w:t xml:space="preserve"> following is to maintain a constant </w:t>
+      </w:r>
+      <w:r>
+        <w:rPr>
+          <w:rFonts w:ascii="Times New Roman" w:eastAsia="Times New Roman" w:hAnsi="Times New Roman" w:cs="Times New Roman"/>
+          <w:sz w:val="24"/>
+          <w:szCs w:val="24"/>
+        </w:rPr>
+        <w:t>distance</w:t>
+      </w:r>
+      <w:r>
+        <w:rPr>
+          <w:rFonts w:ascii="Times New Roman" w:eastAsia="Times New Roman" w:hAnsi="Times New Roman" w:cs="Times New Roman"/>
+          <w:sz w:val="24"/>
+          <w:szCs w:val="24"/>
+        </w:rPr>
+        <w:t xml:space="preserve"> from a </w:t>
+      </w:r>
+      <w:proofErr w:type="gramStart"/>
+      <w:r>
+        <w:rPr>
+          <w:rFonts w:ascii="Times New Roman" w:eastAsia="Times New Roman" w:hAnsi="Times New Roman" w:cs="Times New Roman"/>
+          <w:sz w:val="24"/>
+          <w:szCs w:val="24"/>
+        </w:rPr>
+        <w:t>wall, or</w:t>
+      </w:r>
+      <w:proofErr w:type="gramEnd"/>
+      <w:r>
+        <w:rPr>
+          <w:rFonts w:ascii="Times New Roman" w:eastAsia="Times New Roman" w:hAnsi="Times New Roman" w:cs="Times New Roman"/>
+          <w:sz w:val="24"/>
+          <w:szCs w:val="24"/>
+        </w:rPr>
+        <w:t xml:space="preserve"> maintain an equal distance between the left and right walls. </w:t>
+      </w:r>
+      <w:r>
+        <w:rPr>
+          <w:rFonts w:ascii="Times New Roman" w:eastAsia="Times New Roman" w:hAnsi="Times New Roman" w:cs="Times New Roman"/>
+          <w:sz w:val="24"/>
+          <w:szCs w:val="24"/>
+        </w:rPr>
+        <w:t xml:space="preserve">I implemented this through a PID controller (again). The setpoint was </w:t>
+      </w:r>
+      <w:proofErr w:type="gramStart"/>
+      <w:r>
+        <w:rPr>
+          <w:rFonts w:ascii="Times New Roman" w:eastAsia="Times New Roman" w:hAnsi="Times New Roman" w:cs="Times New Roman"/>
+          <w:sz w:val="24"/>
+          <w:szCs w:val="24"/>
+        </w:rPr>
+        <w:t>0</w:t>
+      </w:r>
+      <w:proofErr w:type="gramEnd"/>
+      <w:r>
+        <w:rPr>
+          <w:rFonts w:ascii="Times New Roman" w:eastAsia="Times New Roman" w:hAnsi="Times New Roman" w:cs="Times New Roman"/>
+          <w:sz w:val="24"/>
+          <w:szCs w:val="24"/>
+        </w:rPr>
+        <w:t>, representing the delta between the left wall and right wall</w:t>
+      </w:r>
+      <w:r>
+        <w:rPr>
+          <w:rFonts w:ascii="Times New Roman" w:eastAsia="Times New Roman" w:hAnsi="Times New Roman" w:cs="Times New Roman"/>
+          <w:sz w:val="24"/>
+          <w:szCs w:val="24"/>
+        </w:rPr>
+        <w:t xml:space="preserve">. These distances were calculated as the average distance of a </w:t>
+      </w:r>
+      <w:proofErr w:type="gramStart"/>
+      <w:r>
+        <w:rPr>
+          <w:rFonts w:ascii="Times New Roman" w:eastAsia="Times New Roman" w:hAnsi="Times New Roman" w:cs="Times New Roman"/>
+          <w:sz w:val="24"/>
+          <w:szCs w:val="24"/>
+        </w:rPr>
+        <w:t>90 degree</w:t>
+      </w:r>
+      <w:proofErr w:type="gramEnd"/>
+      <w:r>
+        <w:rPr>
+          <w:rFonts w:ascii="Times New Roman" w:eastAsia="Times New Roman" w:hAnsi="Times New Roman" w:cs="Times New Roman"/>
+          <w:sz w:val="24"/>
+          <w:szCs w:val="24"/>
+        </w:rPr>
+        <w:t xml:space="preserve"> cone to the left and right of the car.</w:t>
+      </w:r>
+      <w:r>
+        <w:rPr>
+          <w:rFonts w:ascii="Times New Roman" w:eastAsia="Times New Roman" w:hAnsi="Times New Roman" w:cs="Times New Roman"/>
+          <w:sz w:val="24"/>
+          <w:szCs w:val="24"/>
+        </w:rPr>
+        <w:t xml:space="preserve"> </w:t>
+      </w:r>
+      <w:r>
+        <w:rPr>
+          <w:rFonts w:ascii="Times New Roman" w:eastAsia="Times New Roman" w:hAnsi="Times New Roman" w:cs="Times New Roman"/>
+          <w:sz w:val="24"/>
+          <w:szCs w:val="24"/>
+        </w:rPr>
+        <w:t xml:space="preserve">After a small amount of tuning (much less than I did with the </w:t>
+      </w:r>
+      <w:proofErr w:type="spellStart"/>
+      <w:r>
+        <w:rPr>
+          <w:rFonts w:ascii="Times New Roman" w:eastAsia="Times New Roman" w:hAnsi="Times New Roman" w:cs="Times New Roman"/>
+          <w:sz w:val="24"/>
+          <w:szCs w:val="24"/>
+        </w:rPr>
+        <w:t>AprilTag</w:t>
+      </w:r>
+      <w:proofErr w:type="spellEnd"/>
+      <w:r>
+        <w:rPr>
+          <w:rFonts w:ascii="Times New Roman" w:eastAsia="Times New Roman" w:hAnsi="Times New Roman" w:cs="Times New Roman"/>
+          <w:sz w:val="24"/>
+          <w:szCs w:val="24"/>
+        </w:rPr>
+        <w:t xml:space="preserve"> follower), the car successfully navigated around a small track in my basement</w:t>
+      </w:r>
+      <w:r>
+        <w:rPr>
+          <w:rFonts w:ascii="Times New Roman" w:eastAsia="Times New Roman" w:hAnsi="Times New Roman" w:cs="Times New Roman"/>
+          <w:sz w:val="24"/>
+          <w:szCs w:val="24"/>
+        </w:rPr>
+        <w:t>.</w:t>
+      </w:r>
+    </w:p>
+    <w:p>
+      <w:pPr>
+        <w:rPr>
+          <w:rFonts w:ascii="Times New Roman" w:eastAsia="Times New Roman" w:hAnsi="Times New Roman" w:cs="Times New Roman"/>
+          <w:sz w:val="24"/>
+          <w:szCs w:val="24"/>
+        </w:rPr>
+      </w:pPr>
+      <w:r>
+        <w:rPr>
+          <w:rFonts w:ascii="Times New Roman" w:eastAsia="Times New Roman" w:hAnsi="Times New Roman" w:cs="Times New Roman"/>
+          <w:noProof/>
+          <w:sz w:val="24"/>
+          <w:szCs w:val="24"/>
+        </w:rPr>
+        <w:drawing>
+          <wp:anchor distT="0" distB="0" distL="114300" distR="114300" simplePos="0" relativeHeight="251661312" behindDoc="0" locked="0" layoutInCell="1" allowOverlap="1" wp14:anchorId="69676F9E" wp14:editId="053F8BE8">
+            <wp:simplePos x="0" y="0"/>
+            <wp:positionH relativeFrom="column">
+              <wp:posOffset>1768928</wp:posOffset>
+            </wp:positionH>
+            <wp:positionV relativeFrom="paragraph">
+              <wp:posOffset>372563</wp:posOffset>
+            </wp:positionV>
+            <wp:extent cx="2552700" cy="1914526"/>
+            <wp:effectExtent l="0" t="0" r="0" b="9525"/>
+            <wp:wrapTopAndBottom/>
+            <wp:docPr id="7423374" name="Video 3" descr="Self-Driving Car Wall Follower &amp; Automatic Emergency Braking">
+              <a:hlinkClick xmlns:a="http://schemas.openxmlformats.org/drawingml/2006/main" r:id="rId12"/>
+            </wp:docPr>
+            <wp:cNvGraphicFramePr>
+              <a:graphicFrameLocks xmlns:a="http://schemas.openxmlformats.org/drawingml/2006/main" noChangeAspect="1"/>
+            </wp:cNvGraphicFramePr>
+            <a:graphic xmlns:a="http://schemas.openxmlformats.org/drawingml/2006/main">
+              <a:graphicData uri="http://schemas.openxmlformats.org/drawingml/2006/picture">
+                <pic:pic xmlns:pic="http://schemas.openxmlformats.org/drawingml/2006/picture">
+                  <pic:nvPicPr>
+                    <pic:cNvPr id="7423374" name="Video 3" descr="Self-Driving Car Wall Follower &amp; Automatic Emergency Braking">
+                      <a:hlinkClick r:id="rId12"/>
+                    </pic:cNvPr>
+                    <pic:cNvPicPr/>
+                  </pic:nvPicPr>
+                  <pic:blipFill>
+                    <a:blip r:embed="rId13">
+                      <a:extLst>
+                        <a:ext uri="{28A0092B-C50C-407E-A947-70E740481C1C}">
+                          <a14:useLocalDpi xmlns:a14="http://schemas.microsoft.com/office/drawing/2010/main" val="0"/>
+                        </a:ext>
+                        <a:ext uri="{C809E66F-F1BF-436E-b5F7-EEA9579F0CBA}">
+                          <wp15:webVideoPr xmlns:wp15="http://schemas.microsoft.com/office/word/2012/wordprocessingDrawing" embeddedHtml="&lt;iframe width=&quot;200&quot; height=&quot;113&quot; src=&quot;https://www.youtube.com/embed/phSQ4hcjYlg?feature=oembed&quot; frameborder=&quot;0&quot; allow=&quot;accelerometer; autoplay; clipboard-write; encrypted-media; gyroscope; picture-in-picture; web-share&quot; referrerpolicy=&quot;strict-origin-when-cross-origin&quot; allowfullscreen=&quot;&quot; title=&quot;Self-Driving Car Wall Follower &amp;amp; Automatic Emergency Braking&quot; sandbox=&quot;allow-scripts allow-same-origin allow-popups&quot;&gt;&lt;/iframe&gt;" h="200" w="113"/>
+                        </a:ext>
+                      </a:extLst>
+                    </a:blip>
+                    <a:stretch>
+                      <a:fillRect/>
+                    </a:stretch>
+                  </pic:blipFill>
+                  <pic:spPr>
+                    <a:xfrm>
+                      <a:off x="0" y="0"/>
+                      <a:ext cx="2552700" cy="1914526"/>
+                    </a:xfrm>
+                    <a:prstGeom prst="rect">
+                      <a:avLst/>
+                    </a:prstGeom>
+                  </pic:spPr>
+                </pic:pic>
+              </a:graphicData>
+            </a:graphic>
+          </wp:anchor>
+        </w:drawing>
+      </w:r>
+      <w:r>
+        <w:rPr>
+          <w:rFonts w:ascii="Times New Roman" w:eastAsia="Times New Roman" w:hAnsi="Times New Roman" w:cs="Times New Roman"/>
+          <w:sz w:val="24"/>
+          <w:szCs w:val="24"/>
+        </w:rPr>
+        <w:t xml:space="preserve">I added </w:t>
+      </w:r>
+      <w:r>
+        <w:rPr>
+          <w:rFonts w:ascii="Times New Roman" w:eastAsia="Times New Roman" w:hAnsi="Times New Roman" w:cs="Times New Roman"/>
+          <w:sz w:val="24"/>
+          <w:szCs w:val="24"/>
+        </w:rPr>
+        <w:t xml:space="preserve">an emergency stop feature that would back up the car if the front distance became too </w:t>
+      </w:r>
+      <w:r>
+        <w:rPr>
+          <w:rFonts w:ascii="Times New Roman" w:eastAsia="Times New Roman" w:hAnsi="Times New Roman" w:cs="Times New Roman"/>
+          <w:sz w:val="24"/>
+          <w:szCs w:val="24"/>
+        </w:rPr>
+        <w:t>small.</w:t>
+      </w:r>
+    </w:p>
+    <w:p>
+      <w:pPr>
+        <w:rPr>
+          <w:rFonts w:ascii="Times New Roman" w:eastAsia="Times New Roman" w:hAnsi="Times New Roman" w:cs="Times New Roman"/>
+          <w:sz w:val="24"/>
+          <w:szCs w:val="24"/>
+        </w:rPr>
+      </w:pPr>
+      <w:proofErr w:type="gramStart"/>
+      <w:r>
+        <w:rPr>
+          <w:rFonts w:ascii="Times New Roman" w:eastAsia="Times New Roman" w:hAnsi="Times New Roman" w:cs="Times New Roman"/>
+          <w:sz w:val="24"/>
+          <w:szCs w:val="24"/>
+        </w:rPr>
+        <w:t>I think this</w:t>
+      </w:r>
+      <w:proofErr w:type="gramEnd"/>
+      <w:r>
+        <w:rPr>
+          <w:rFonts w:ascii="Times New Roman" w:eastAsia="Times New Roman" w:hAnsi="Times New Roman" w:cs="Times New Roman"/>
+          <w:sz w:val="24"/>
+          <w:szCs w:val="24"/>
+        </w:rPr>
+        <w:t xml:space="preserve"> is a good demonstration </w:t>
+      </w:r>
+      <w:r>
+        <w:rPr>
+          <w:rFonts w:ascii="Times New Roman" w:eastAsia="Times New Roman" w:hAnsi="Times New Roman" w:cs="Times New Roman"/>
+          <w:sz w:val="24"/>
+          <w:szCs w:val="24"/>
+        </w:rPr>
+        <w:t xml:space="preserve">for </w:t>
+      </w:r>
+      <w:proofErr w:type="spellStart"/>
+      <w:r>
+        <w:rPr>
+          <w:rFonts w:ascii="Times New Roman" w:eastAsia="Times New Roman" w:hAnsi="Times New Roman" w:cs="Times New Roman"/>
+          <w:sz w:val="24"/>
+          <w:szCs w:val="24"/>
+        </w:rPr>
+        <w:t>tjSTAR</w:t>
+      </w:r>
+      <w:proofErr w:type="spellEnd"/>
+      <w:r>
+        <w:rPr>
+          <w:rFonts w:ascii="Times New Roman" w:eastAsia="Times New Roman" w:hAnsi="Times New Roman" w:cs="Times New Roman"/>
+          <w:sz w:val="24"/>
+          <w:szCs w:val="24"/>
+        </w:rPr>
+        <w:t xml:space="preserve"> </w:t>
+      </w:r>
+      <w:r>
+        <w:rPr>
+          <w:rFonts w:ascii="Times New Roman" w:eastAsia="Times New Roman" w:hAnsi="Times New Roman" w:cs="Times New Roman"/>
+          <w:sz w:val="24"/>
+          <w:szCs w:val="24"/>
+        </w:rPr>
+        <w:t xml:space="preserve">since it is transferable to any environment provided there are </w:t>
+      </w:r>
+      <w:r>
+        <w:rPr>
+          <w:rFonts w:ascii="Times New Roman" w:eastAsia="Times New Roman" w:hAnsi="Times New Roman" w:cs="Times New Roman"/>
+          <w:sz w:val="24"/>
+          <w:szCs w:val="24"/>
+        </w:rPr>
+        <w:t>solid, opaque obstacles that serve as walls.</w:t>
+      </w:r>
+    </w:p>
+    <w:p>
+      <w:pPr>
+        <w:rPr>
+          <w:rFonts w:ascii="Times New Roman" w:eastAsia="Times New Roman" w:hAnsi="Times New Roman" w:cs="Times New Roman"/>
           <w:sz w:val="24"/>
           <w:szCs w:val="24"/>
         </w:rPr>
       </w:pPr>
     </w:p>
     <w:sectPr>
-      <w:headerReference w:type="default" r:id="rId7"/>
-      <w:footerReference w:type="default" r:id="rId8"/>
+      <w:headerReference w:type="default" r:id="rId14"/>
+      <w:footerReference w:type="default" r:id="rId15"/>
       <w:pgSz w:w="12240" w:h="15840"/>
       <w:pgMar w:top="1440" w:right="1440" w:bottom="1440" w:left="1440" w:header="720" w:footer="720" w:gutter="0"/>
       <w:cols w:space="720"/>
@@ -431,7 +2766,7 @@
 </file>
 
 <file path=word/endnotes.xml><?xml version="1.0" encoding="utf-8"?>
-<w:endnotes xmlns:wpc="http://schemas.microsoft.com/office/word/2010/wordprocessingCanvas" xmlns:cx="http://schemas.microsoft.com/office/drawing/2014/chartex" xmlns:cx1="http://schemas.microsoft.com/office/drawing/2015/9/8/chartex" xmlns:cx2="http://schemas.microsoft.com/office/drawing/2015/10/21/chartex" xmlns:cx3="http://schemas.microsoft.com/office/drawing/2016/5/9/chartex" xmlns:cx4="http://schemas.microsoft.com/office/drawing/2016/5/10/chartex" xmlns:cx5="http://schemas.microsoft.com/office/drawing/2016/5/11/chartex" xmlns:cx6="http://schemas.microsoft.com/office/drawing/2016/5/12/chartex" xmlns:cx7="http://schemas.microsoft.com/office/drawing/2016/5/13/chartex" xmlns:cx8="http://schemas.microsoft.com/office/drawing/2016/5/14/chartex" xmlns:mc="http://schemas.openxmlformats.org/markup-compatibility/2006" xmlns:aink="http://schemas.microsoft.com/office/drawing/2016/ink" xmlns:am3d="http://schemas.microsoft.com/office/drawing/2017/model3d" xmlns:o="urn:schemas-microsoft-com:office:office" xmlns:oel="http://schemas.microsoft.com/office/2019/extlst" xmlns:r="http://schemas.openxmlformats.org/officeDocument/2006/relationships" xmlns:m="http://schemas.openxmlformats.org/officeDocument/2006/math" xmlns:v="urn:schemas-microsoft-com:vml" xmlns:wp14="http://schemas.microsoft.com/office/word/2010/wordprocessingDrawing" xmlns:wp="http://schemas.openxmlformats.org/drawingml/2006/wordprocessingDrawing" xmlns:w10="urn:schemas-microsoft-com:office:word" xmlns:w="http://schemas.openxmlformats.org/wordprocessingml/2006/main" xmlns:w14="http://schemas.microsoft.com/office/word/2010/wordml" xmlns:w15="http://schemas.microsoft.com/office/word/2012/wordml" xmlns:w16cex="http://schemas.microsoft.com/office/word/2018/wordml/cex" xmlns:w16cid="http://schemas.microsoft.com/office/word/2016/wordml/cid" xmlns:w16="http://schemas.microsoft.com/office/word/2018/wordml" xmlns:w16sdtdh="http://schemas.microsoft.com/office/word/2020/wordml/sdtdatahash" xmlns:w16se="http://schemas.microsoft.com/office/word/2015/wordml/symex" xmlns:wpg="http://schemas.microsoft.com/office/word/2010/wordprocessingGroup" xmlns:wpi="http://schemas.microsoft.com/office/word/2010/wordprocessingInk" xmlns:wne="http://schemas.microsoft.com/office/word/2006/wordml" xmlns:wps="http://schemas.microsoft.com/office/word/2010/wordprocessingShape" mc:Ignorable="w14 w15 w16se w16cid w16 w16cex w16sdtdh wp14">
+<w:endnotes xmlns:wpc="http://schemas.microsoft.com/office/word/2010/wordprocessingCanvas" xmlns:cx="http://schemas.microsoft.com/office/drawing/2014/chartex" xmlns:cx1="http://schemas.microsoft.com/office/drawing/2015/9/8/chartex" xmlns:cx2="http://schemas.microsoft.com/office/drawing/2015/10/21/chartex" xmlns:cx3="http://schemas.microsoft.com/office/drawing/2016/5/9/chartex" xmlns:cx4="http://schemas.microsoft.com/office/drawing/2016/5/10/chartex" xmlns:cx5="http://schemas.microsoft.com/office/drawing/2016/5/11/chartex" xmlns:cx6="http://schemas.microsoft.com/office/drawing/2016/5/12/chartex" xmlns:cx7="http://schemas.microsoft.com/office/drawing/2016/5/13/chartex" xmlns:cx8="http://schemas.microsoft.com/office/drawing/2016/5/14/chartex" xmlns:mc="http://schemas.openxmlformats.org/markup-compatibility/2006" xmlns:aink="http://schemas.microsoft.com/office/drawing/2016/ink" xmlns:am3d="http://schemas.microsoft.com/office/drawing/2017/model3d" xmlns:o="urn:schemas-microsoft-com:office:office" xmlns:oel="http://schemas.microsoft.com/office/2019/extlst" xmlns:r="http://schemas.openxmlformats.org/officeDocument/2006/relationships" xmlns:m="http://schemas.openxmlformats.org/officeDocument/2006/math" xmlns:v="urn:schemas-microsoft-com:vml" xmlns:wp14="http://schemas.microsoft.com/office/word/2010/wordprocessingDrawing" xmlns:wp="http://schemas.openxmlformats.org/drawingml/2006/wordprocessingDrawing" xmlns:w10="urn:schemas-microsoft-com:office:word" xmlns:w="http://schemas.openxmlformats.org/wordprocessingml/2006/main" xmlns:w14="http://schemas.microsoft.com/office/word/2010/wordml" xmlns:w15="http://schemas.microsoft.com/office/word/2012/wordml" xmlns:w16cex="http://schemas.microsoft.com/office/word/2018/wordml/cex" xmlns:w16cid="http://schemas.microsoft.com/office/word/2016/wordml/cid" xmlns:w16="http://schemas.microsoft.com/office/word/2018/wordml" xmlns:w16du="http://schemas.microsoft.com/office/word/2023/wordml/word16du" xmlns:w16sdtdh="http://schemas.microsoft.com/office/word/2020/wordml/sdtdatahash" xmlns:w16se="http://schemas.microsoft.com/office/word/2015/wordml/symex" xmlns:wpg="http://schemas.microsoft.com/office/word/2010/wordprocessingGroup" xmlns:wpi="http://schemas.microsoft.com/office/word/2010/wordprocessingInk" xmlns:wne="http://schemas.microsoft.com/office/word/2006/wordml" xmlns:wps="http://schemas.microsoft.com/office/word/2010/wordprocessingShape" mc:Ignorable="w14 w15 w16se w16cid w16 w16cex w16sdtdh w16du wp14">
   <w:endnote w:type="separator" w:id="-1">
     <w:p>
       <w:pPr>
@@ -463,7 +2798,7 @@
 </file>
 
 <file path=word/footer1.xml><?xml version="1.0" encoding="utf-8"?>
-<w:ftr xmlns:wpc="http://schemas.microsoft.com/office/word/2010/wordprocessingCanvas" xmlns:cx="http://schemas.microsoft.com/office/drawing/2014/chartex" xmlns:cx1="http://schemas.microsoft.com/office/drawing/2015/9/8/chartex" xmlns:cx2="http://schemas.microsoft.com/office/drawing/2015/10/21/chartex" xmlns:cx3="http://schemas.microsoft.com/office/drawing/2016/5/9/chartex" xmlns:cx4="http://schemas.microsoft.com/office/drawing/2016/5/10/chartex" xmlns:cx5="http://schemas.microsoft.com/office/drawing/2016/5/11/chartex" xmlns:cx6="http://schemas.microsoft.com/office/drawing/2016/5/12/chartex" xmlns:cx7="http://schemas.microsoft.com/office/drawing/2016/5/13/chartex" xmlns:cx8="http://schemas.microsoft.com/office/drawing/2016/5/14/chartex" xmlns:mc="http://schemas.openxmlformats.org/markup-compatibility/2006" xmlns:aink="http://schemas.microsoft.com/office/drawing/2016/ink" xmlns:am3d="http://schemas.microsoft.com/office/drawing/2017/model3d" xmlns:o="urn:schemas-microsoft-com:office:office" xmlns:oel="http://schemas.microsoft.com/office/2019/extlst" xmlns:r="http://schemas.openxmlformats.org/officeDocument/2006/relationships" xmlns:m="http://schemas.openxmlformats.org/officeDocument/2006/math" xmlns:v="urn:schemas-microsoft-com:vml" xmlns:wp14="http://schemas.microsoft.com/office/word/2010/wordprocessingDrawing" xmlns:wp="http://schemas.openxmlformats.org/drawingml/2006/wordprocessingDrawing" xmlns:w10="urn:schemas-microsoft-com:office:word" xmlns:w="http://schemas.openxmlformats.org/wordprocessingml/2006/main" xmlns:w14="http://schemas.microsoft.com/office/word/2010/wordml" xmlns:w15="http://schemas.microsoft.com/office/word/2012/wordml" xmlns:w16cex="http://schemas.microsoft.com/office/word/2018/wordml/cex" xmlns:w16cid="http://schemas.microsoft.com/office/word/2016/wordml/cid" xmlns:w16="http://schemas.microsoft.com/office/word/2018/wordml" xmlns:w16sdtdh="http://schemas.microsoft.com/office/word/2020/wordml/sdtdatahash" xmlns:w16se="http://schemas.microsoft.com/office/word/2015/wordml/symex" xmlns:wpg="http://schemas.microsoft.com/office/word/2010/wordprocessingGroup" xmlns:wpi="http://schemas.microsoft.com/office/word/2010/wordprocessingInk" xmlns:wne="http://schemas.microsoft.com/office/word/2006/wordml" xmlns:wps="http://schemas.microsoft.com/office/word/2010/wordprocessingShape" mc:Ignorable="w14 w15 w16se w16cid w16 w16cex w16sdtdh wp14">
+<w:ftr xmlns:wpc="http://schemas.microsoft.com/office/word/2010/wordprocessingCanvas" xmlns:cx="http://schemas.microsoft.com/office/drawing/2014/chartex" xmlns:cx1="http://schemas.microsoft.com/office/drawing/2015/9/8/chartex" xmlns:cx2="http://schemas.microsoft.com/office/drawing/2015/10/21/chartex" xmlns:cx3="http://schemas.microsoft.com/office/drawing/2016/5/9/chartex" xmlns:cx4="http://schemas.microsoft.com/office/drawing/2016/5/10/chartex" xmlns:cx5="http://schemas.microsoft.com/office/drawing/2016/5/11/chartex" xmlns:cx6="http://schemas.microsoft.com/office/drawing/2016/5/12/chartex" xmlns:cx7="http://schemas.microsoft.com/office/drawing/2016/5/13/chartex" xmlns:cx8="http://schemas.microsoft.com/office/drawing/2016/5/14/chartex" xmlns:mc="http://schemas.openxmlformats.org/markup-compatibility/2006" xmlns:aink="http://schemas.microsoft.com/office/drawing/2016/ink" xmlns:am3d="http://schemas.microsoft.com/office/drawing/2017/model3d" xmlns:o="urn:schemas-microsoft-com:office:office" xmlns:oel="http://schemas.microsoft.com/office/2019/extlst" xmlns:r="http://schemas.openxmlformats.org/officeDocument/2006/relationships" xmlns:m="http://schemas.openxmlformats.org/officeDocument/2006/math" xmlns:v="urn:schemas-microsoft-com:vml" xmlns:wp14="http://schemas.microsoft.com/office/word/2010/wordprocessingDrawing" xmlns:wp="http://schemas.openxmlformats.org/drawingml/2006/wordprocessingDrawing" xmlns:w10="urn:schemas-microsoft-com:office:word" xmlns:w="http://schemas.openxmlformats.org/wordprocessingml/2006/main" xmlns:w14="http://schemas.microsoft.com/office/word/2010/wordml" xmlns:w15="http://schemas.microsoft.com/office/word/2012/wordml" xmlns:w16cex="http://schemas.microsoft.com/office/word/2018/wordml/cex" xmlns:w16cid="http://schemas.microsoft.com/office/word/2016/wordml/cid" xmlns:w16="http://schemas.microsoft.com/office/word/2018/wordml" xmlns:w16du="http://schemas.microsoft.com/office/word/2023/wordml/word16du" xmlns:w16sdtdh="http://schemas.microsoft.com/office/word/2020/wordml/sdtdatahash" xmlns:w16se="http://schemas.microsoft.com/office/word/2015/wordml/symex" xmlns:wpg="http://schemas.microsoft.com/office/word/2010/wordprocessingGroup" xmlns:wpi="http://schemas.microsoft.com/office/word/2010/wordprocessingInk" xmlns:wne="http://schemas.microsoft.com/office/word/2006/wordml" xmlns:wps="http://schemas.microsoft.com/office/word/2010/wordprocessingShape" mc:Ignorable="w14 w15 w16se w16cid w16 w16cex w16sdtdh w16du wp14">
   <w:tbl>
     <w:tblPr>
       <w:tblW w:w="0" w:type="auto"/>
@@ -524,7 +2859,7 @@
 </file>
 
 <file path=word/footnotes.xml><?xml version="1.0" encoding="utf-8"?>
-<w:footnotes xmlns:wpc="http://schemas.microsoft.com/office/word/2010/wordprocessingCanvas" xmlns:cx="http://schemas.microsoft.com/office/drawing/2014/chartex" xmlns:cx1="http://schemas.microsoft.com/office/drawing/2015/9/8/chartex" xmlns:cx2="http://schemas.microsoft.com/office/drawing/2015/10/21/chartex" xmlns:cx3="http://schemas.microsoft.com/office/drawing/2016/5/9/chartex" xmlns:cx4="http://schemas.microsoft.com/office/drawing/2016/5/10/chartex" xmlns:cx5="http://schemas.microsoft.com/office/drawing/2016/5/11/chartex" xmlns:cx6="http://schemas.microsoft.com/office/drawing/2016/5/12/chartex" xmlns:cx7="http://schemas.microsoft.com/office/drawing/2016/5/13/chartex" xmlns:cx8="http://schemas.microsoft.com/office/drawing/2016/5/14/chartex" xmlns:mc="http://schemas.openxmlformats.org/markup-compatibility/2006" xmlns:aink="http://schemas.microsoft.com/office/drawing/2016/ink" xmlns:am3d="http://schemas.microsoft.com/office/drawing/2017/model3d" xmlns:o="urn:schemas-microsoft-com:office:office" xmlns:oel="http://schemas.microsoft.com/office/2019/extlst" xmlns:r="http://schemas.openxmlformats.org/officeDocument/2006/relationships" xmlns:m="http://schemas.openxmlformats.org/officeDocument/2006/math" xmlns:v="urn:schemas-microsoft-com:vml" xmlns:wp14="http://schemas.microsoft.com/office/word/2010/wordprocessingDrawing" xmlns:wp="http://schemas.openxmlformats.org/drawingml/2006/wordprocessingDrawing" xmlns:w10="urn:schemas-microsoft-com:office:word" xmlns:w="http://schemas.openxmlformats.org/wordprocessingml/2006/main" xmlns:w14="http://schemas.microsoft.com/office/word/2010/wordml" xmlns:w15="http://schemas.microsoft.com/office/word/2012/wordml" xmlns:w16cex="http://schemas.microsoft.com/office/word/2018/wordml/cex" xmlns:w16cid="http://schemas.microsoft.com/office/word/2016/wordml/cid" xmlns:w16="http://schemas.microsoft.com/office/word/2018/wordml" xmlns:w16sdtdh="http://schemas.microsoft.com/office/word/2020/wordml/sdtdatahash" xmlns:w16se="http://schemas.microsoft.com/office/word/2015/wordml/symex" xmlns:wpg="http://schemas.microsoft.com/office/word/2010/wordprocessingGroup" xmlns:wpi="http://schemas.microsoft.com/office/word/2010/wordprocessingInk" xmlns:wne="http://schemas.microsoft.com/office/word/2006/wordml" xmlns:wps="http://schemas.microsoft.com/office/word/2010/wordprocessingShape" mc:Ignorable="w14 w15 w16se w16cid w16 w16cex w16sdtdh wp14">
+<w:footnotes xmlns:wpc="http://schemas.microsoft.com/office/word/2010/wordprocessingCanvas" xmlns:cx="http://schemas.microsoft.com/office/drawing/2014/chartex" xmlns:cx1="http://schemas.microsoft.com/office/drawing/2015/9/8/chartex" xmlns:cx2="http://schemas.microsoft.com/office/drawing/2015/10/21/chartex" xmlns:cx3="http://schemas.microsoft.com/office/drawing/2016/5/9/chartex" xmlns:cx4="http://schemas.microsoft.com/office/drawing/2016/5/10/chartex" xmlns:cx5="http://schemas.microsoft.com/office/drawing/2016/5/11/chartex" xmlns:cx6="http://schemas.microsoft.com/office/drawing/2016/5/12/chartex" xmlns:cx7="http://schemas.microsoft.com/office/drawing/2016/5/13/chartex" xmlns:cx8="http://schemas.microsoft.com/office/drawing/2016/5/14/chartex" xmlns:mc="http://schemas.openxmlformats.org/markup-compatibility/2006" xmlns:aink="http://schemas.microsoft.com/office/drawing/2016/ink" xmlns:am3d="http://schemas.microsoft.com/office/drawing/2017/model3d" xmlns:o="urn:schemas-microsoft-com:office:office" xmlns:oel="http://schemas.microsoft.com/office/2019/extlst" xmlns:r="http://schemas.openxmlformats.org/officeDocument/2006/relationships" xmlns:m="http://schemas.openxmlformats.org/officeDocument/2006/math" xmlns:v="urn:schemas-microsoft-com:vml" xmlns:wp14="http://schemas.microsoft.com/office/word/2010/wordprocessingDrawing" xmlns:wp="http://schemas.openxmlformats.org/drawingml/2006/wordprocessingDrawing" xmlns:w10="urn:schemas-microsoft-com:office:word" xmlns:w="http://schemas.openxmlformats.org/wordprocessingml/2006/main" xmlns:w14="http://schemas.microsoft.com/office/word/2010/wordml" xmlns:w15="http://schemas.microsoft.com/office/word/2012/wordml" xmlns:w16cex="http://schemas.microsoft.com/office/word/2018/wordml/cex" xmlns:w16cid="http://schemas.microsoft.com/office/word/2016/wordml/cid" xmlns:w16="http://schemas.microsoft.com/office/word/2018/wordml" xmlns:w16du="http://schemas.microsoft.com/office/word/2023/wordml/word16du" xmlns:w16sdtdh="http://schemas.microsoft.com/office/word/2020/wordml/sdtdatahash" xmlns:w16se="http://schemas.microsoft.com/office/word/2015/wordml/symex" xmlns:wpg="http://schemas.microsoft.com/office/word/2010/wordprocessingGroup" xmlns:wpi="http://schemas.microsoft.com/office/word/2010/wordprocessingInk" xmlns:wne="http://schemas.microsoft.com/office/word/2006/wordml" xmlns:wps="http://schemas.microsoft.com/office/word/2010/wordprocessingShape" mc:Ignorable="w14 w15 w16se w16cid w16 w16cex w16sdtdh w16du wp14">
   <w:footnote w:type="separator" w:id="-1">
     <w:p>
       <w:pPr>
@@ -556,7 +2891,7 @@
 </file>
 
 <file path=word/header1.xml><?xml version="1.0" encoding="utf-8"?>
-<w:hdr xmlns:wpc="http://schemas.microsoft.com/office/word/2010/wordprocessingCanvas" xmlns:cx="http://schemas.microsoft.com/office/drawing/2014/chartex" xmlns:cx1="http://schemas.microsoft.com/office/drawing/2015/9/8/chartex" xmlns:cx2="http://schemas.microsoft.com/office/drawing/2015/10/21/chartex" xmlns:cx3="http://schemas.microsoft.com/office/drawing/2016/5/9/chartex" xmlns:cx4="http://schemas.microsoft.com/office/drawing/2016/5/10/chartex" xmlns:cx5="http://schemas.microsoft.com/office/drawing/2016/5/11/chartex" xmlns:cx6="http://schemas.microsoft.com/office/drawing/2016/5/12/chartex" xmlns:cx7="http://schemas.microsoft.com/office/drawing/2016/5/13/chartex" xmlns:cx8="http://schemas.microsoft.com/office/drawing/2016/5/14/chartex" xmlns:mc="http://schemas.openxmlformats.org/markup-compatibility/2006" xmlns:aink="http://schemas.microsoft.com/office/drawing/2016/ink" xmlns:am3d="http://schemas.microsoft.com/office/drawing/2017/model3d" xmlns:o="urn:schemas-microsoft-com:office:office" xmlns:oel="http://schemas.microsoft.com/office/2019/extlst" xmlns:r="http://schemas.openxmlformats.org/officeDocument/2006/relationships" xmlns:m="http://schemas.openxmlformats.org/officeDocument/2006/math" xmlns:v="urn:schemas-microsoft-com:vml" xmlns:wp14="http://schemas.microsoft.com/office/word/2010/wordprocessingDrawing" xmlns:wp="http://schemas.openxmlformats.org/drawingml/2006/wordprocessingDrawing" xmlns:w10="urn:schemas-microsoft-com:office:word" xmlns:w="http://schemas.openxmlformats.org/wordprocessingml/2006/main" xmlns:w14="http://schemas.microsoft.com/office/word/2010/wordml" xmlns:w15="http://schemas.microsoft.com/office/word/2012/wordml" xmlns:w16cex="http://schemas.microsoft.com/office/word/2018/wordml/cex" xmlns:w16cid="http://schemas.microsoft.com/office/word/2016/wordml/cid" xmlns:w16="http://schemas.microsoft.com/office/word/2018/wordml" xmlns:w16sdtdh="http://schemas.microsoft.com/office/word/2020/wordml/sdtdatahash" xmlns:w16se="http://schemas.microsoft.com/office/word/2015/wordml/symex" xmlns:wpg="http://schemas.microsoft.com/office/word/2010/wordprocessingGroup" xmlns:wpi="http://schemas.microsoft.com/office/word/2010/wordprocessingInk" xmlns:wne="http://schemas.microsoft.com/office/word/2006/wordml" xmlns:wps="http://schemas.microsoft.com/office/word/2010/wordprocessingShape" mc:Ignorable="w14 w15 w16se w16cid w16 w16cex w16sdtdh wp14">
+<w:hdr xmlns:wpc="http://schemas.microsoft.com/office/word/2010/wordprocessingCanvas" xmlns:cx="http://schemas.microsoft.com/office/drawing/2014/chartex" xmlns:cx1="http://schemas.microsoft.com/office/drawing/2015/9/8/chartex" xmlns:cx2="http://schemas.microsoft.com/office/drawing/2015/10/21/chartex" xmlns:cx3="http://schemas.microsoft.com/office/drawing/2016/5/9/chartex" xmlns:cx4="http://schemas.microsoft.com/office/drawing/2016/5/10/chartex" xmlns:cx5="http://schemas.microsoft.com/office/drawing/2016/5/11/chartex" xmlns:cx6="http://schemas.microsoft.com/office/drawing/2016/5/12/chartex" xmlns:cx7="http://schemas.microsoft.com/office/drawing/2016/5/13/chartex" xmlns:cx8="http://schemas.microsoft.com/office/drawing/2016/5/14/chartex" xmlns:mc="http://schemas.openxmlformats.org/markup-compatibility/2006" xmlns:aink="http://schemas.microsoft.com/office/drawing/2016/ink" xmlns:am3d="http://schemas.microsoft.com/office/drawing/2017/model3d" xmlns:o="urn:schemas-microsoft-com:office:office" xmlns:oel="http://schemas.microsoft.com/office/2019/extlst" xmlns:r="http://schemas.openxmlformats.org/officeDocument/2006/relationships" xmlns:m="http://schemas.openxmlformats.org/officeDocument/2006/math" xmlns:v="urn:schemas-microsoft-com:vml" xmlns:wp14="http://schemas.microsoft.com/office/word/2010/wordprocessingDrawing" xmlns:wp="http://schemas.openxmlformats.org/drawingml/2006/wordprocessingDrawing" xmlns:w10="urn:schemas-microsoft-com:office:word" xmlns:w="http://schemas.openxmlformats.org/wordprocessingml/2006/main" xmlns:w14="http://schemas.microsoft.com/office/word/2010/wordml" xmlns:w15="http://schemas.microsoft.com/office/word/2012/wordml" xmlns:w16cex="http://schemas.microsoft.com/office/word/2018/wordml/cex" xmlns:w16cid="http://schemas.microsoft.com/office/word/2016/wordml/cid" xmlns:w16="http://schemas.microsoft.com/office/word/2018/wordml" xmlns:w16du="http://schemas.microsoft.com/office/word/2023/wordml/word16du" xmlns:w16sdtdh="http://schemas.microsoft.com/office/word/2020/wordml/sdtdatahash" xmlns:w16se="http://schemas.microsoft.com/office/word/2015/wordml/symex" xmlns:wpg="http://schemas.microsoft.com/office/word/2010/wordprocessingGroup" xmlns:wpi="http://schemas.microsoft.com/office/word/2010/wordprocessingInk" xmlns:wne="http://schemas.microsoft.com/office/word/2006/wordml" xmlns:wps="http://schemas.microsoft.com/office/word/2010/wordprocessingShape" mc:Ignorable="w14 w15 w16se w16cid w16 w16cex w16sdtdh w16du wp14">
   <w:p>
     <w:pPr>
       <w:pStyle w:val="Header"/>
@@ -660,7 +2995,7 @@
 </file>
 
 <file path=word/numbering.xml><?xml version="1.0" encoding="utf-8"?>
-<w:numbering xmlns:wpc="http://schemas.microsoft.com/office/word/2010/wordprocessingCanvas" xmlns:cx="http://schemas.microsoft.com/office/drawing/2014/chartex" xmlns:cx1="http://schemas.microsoft.com/office/drawing/2015/9/8/chartex" xmlns:cx2="http://schemas.microsoft.com/office/drawing/2015/10/21/chartex" xmlns:cx3="http://schemas.microsoft.com/office/drawing/2016/5/9/chartex" xmlns:cx4="http://schemas.microsoft.com/office/drawing/2016/5/10/chartex" xmlns:cx5="http://schemas.microsoft.com/office/drawing/2016/5/11/chartex" xmlns:cx6="http://schemas.microsoft.com/office/drawing/2016/5/12/chartex" xmlns:cx7="http://schemas.microsoft.com/office/drawing/2016/5/13/chartex" xmlns:cx8="http://schemas.microsoft.com/office/drawing/2016/5/14/chartex" xmlns:mc="http://schemas.openxmlformats.org/markup-compatibility/2006" xmlns:aink="http://schemas.microsoft.com/office/drawing/2016/ink" xmlns:am3d="http://schemas.microsoft.com/office/drawing/2017/model3d" xmlns:o="urn:schemas-microsoft-com:office:office" xmlns:oel="http://schemas.microsoft.com/office/2019/extlst" xmlns:r="http://schemas.openxmlformats.org/officeDocument/2006/relationships" xmlns:m="http://schemas.openxmlformats.org/officeDocument/2006/math" xmlns:v="urn:schemas-microsoft-com:vml" xmlns:wp14="http://schemas.microsoft.com/office/word/2010/wordprocessingDrawing" xmlns:wp="http://schemas.openxmlformats.org/drawingml/2006/wordprocessingDrawing" xmlns:w10="urn:schemas-microsoft-com:office:word" xmlns:w="http://schemas.openxmlformats.org/wordprocessingml/2006/main" xmlns:w14="http://schemas.microsoft.com/office/word/2010/wordml" xmlns:w15="http://schemas.microsoft.com/office/word/2012/wordml" xmlns:w16cex="http://schemas.microsoft.com/office/word/2018/wordml/cex" xmlns:w16cid="http://schemas.microsoft.com/office/word/2016/wordml/cid" xmlns:w16="http://schemas.microsoft.com/office/word/2018/wordml" xmlns:w16sdtdh="http://schemas.microsoft.com/office/word/2020/wordml/sdtdatahash" xmlns:w16se="http://schemas.microsoft.com/office/word/2015/wordml/symex" xmlns:wpg="http://schemas.microsoft.com/office/word/2010/wordprocessingGroup" xmlns:wpi="http://schemas.microsoft.com/office/word/2010/wordprocessingInk" xmlns:wne="http://schemas.microsoft.com/office/word/2006/wordml" xmlns:wps="http://schemas.microsoft.com/office/word/2010/wordprocessingShape" mc:Ignorable="w14 w15 w16se w16cid w16 w16cex w16sdtdh wp14">
+<w:numbering xmlns:wpc="http://schemas.microsoft.com/office/word/2010/wordprocessingCanvas" xmlns:cx="http://schemas.microsoft.com/office/drawing/2014/chartex" xmlns:cx1="http://schemas.microsoft.com/office/drawing/2015/9/8/chartex" xmlns:cx2="http://schemas.microsoft.com/office/drawing/2015/10/21/chartex" xmlns:cx3="http://schemas.microsoft.com/office/drawing/2016/5/9/chartex" xmlns:cx4="http://schemas.microsoft.com/office/drawing/2016/5/10/chartex" xmlns:cx5="http://schemas.microsoft.com/office/drawing/2016/5/11/chartex" xmlns:cx6="http://schemas.microsoft.com/office/drawing/2016/5/12/chartex" xmlns:cx7="http://schemas.microsoft.com/office/drawing/2016/5/13/chartex" xmlns:cx8="http://schemas.microsoft.com/office/drawing/2016/5/14/chartex" xmlns:mc="http://schemas.openxmlformats.org/markup-compatibility/2006" xmlns:aink="http://schemas.microsoft.com/office/drawing/2016/ink" xmlns:am3d="http://schemas.microsoft.com/office/drawing/2017/model3d" xmlns:o="urn:schemas-microsoft-com:office:office" xmlns:oel="http://schemas.microsoft.com/office/2019/extlst" xmlns:r="http://schemas.openxmlformats.org/officeDocument/2006/relationships" xmlns:m="http://schemas.openxmlformats.org/officeDocument/2006/math" xmlns:v="urn:schemas-microsoft-com:vml" xmlns:wp14="http://schemas.microsoft.com/office/word/2010/wordprocessingDrawing" xmlns:wp="http://schemas.openxmlformats.org/drawingml/2006/wordprocessingDrawing" xmlns:w10="urn:schemas-microsoft-com:office:word" xmlns:w="http://schemas.openxmlformats.org/wordprocessingml/2006/main" xmlns:w14="http://schemas.microsoft.com/office/word/2010/wordml" xmlns:w15="http://schemas.microsoft.com/office/word/2012/wordml" xmlns:w16cex="http://schemas.microsoft.com/office/word/2018/wordml/cex" xmlns:w16cid="http://schemas.microsoft.com/office/word/2016/wordml/cid" xmlns:w16="http://schemas.microsoft.com/office/word/2018/wordml" xmlns:w16du="http://schemas.microsoft.com/office/word/2023/wordml/word16du" xmlns:w16sdtdh="http://schemas.microsoft.com/office/word/2020/wordml/sdtdatahash" xmlns:w16se="http://schemas.microsoft.com/office/word/2015/wordml/symex" xmlns:wpg="http://schemas.microsoft.com/office/word/2010/wordprocessingGroup" xmlns:wpi="http://schemas.microsoft.com/office/word/2010/wordprocessingInk" xmlns:wne="http://schemas.microsoft.com/office/word/2006/wordml" xmlns:wps="http://schemas.microsoft.com/office/word/2010/wordprocessingShape" mc:Ignorable="w14 w15 w16se w16cid w16 w16cex w16sdtdh w16du wp14">
   <w:abstractNum w:abstractNumId="0" w15:restartNumberingAfterBreak="0">
     <w:nsid w:val="08F12CD0"/>
     <w:multiLevelType w:val="hybridMultilevel"/>
@@ -1467,7 +3802,7 @@
 </file>
 
 <file path=word/styles.xml><?xml version="1.0" encoding="utf-8"?>
-<w:styles xmlns:mc="http://schemas.openxmlformats.org/markup-compatibility/2006" xmlns:r="http://schemas.openxmlformats.org/officeDocument/2006/relationships" xmlns:w="http://schemas.openxmlformats.org/wordprocessingml/2006/main" xmlns:w14="http://schemas.microsoft.com/office/word/2010/wordml" xmlns:w15="http://schemas.microsoft.com/office/word/2012/wordml" xmlns:w16cex="http://schemas.microsoft.com/office/word/2018/wordml/cex" xmlns:w16cid="http://schemas.microsoft.com/office/word/2016/wordml/cid" xmlns:w16="http://schemas.microsoft.com/office/word/2018/wordml" xmlns:w16sdtdh="http://schemas.microsoft.com/office/word/2020/wordml/sdtdatahash" xmlns:w16se="http://schemas.microsoft.com/office/word/2015/wordml/symex" mc:Ignorable="w14 w15 w16se w16cid w16 w16cex w16sdtdh">
+<w:styles xmlns:mc="http://schemas.openxmlformats.org/markup-compatibility/2006" xmlns:r="http://schemas.openxmlformats.org/officeDocument/2006/relationships" xmlns:w="http://schemas.openxmlformats.org/wordprocessingml/2006/main" xmlns:w14="http://schemas.microsoft.com/office/word/2010/wordml" xmlns:w15="http://schemas.microsoft.com/office/word/2012/wordml" xmlns:w16cex="http://schemas.microsoft.com/office/word/2018/wordml/cex" xmlns:w16cid="http://schemas.microsoft.com/office/word/2016/wordml/cid" xmlns:w16="http://schemas.microsoft.com/office/word/2018/wordml" xmlns:w16du="http://schemas.microsoft.com/office/word/2023/wordml/word16du" xmlns:w16sdtdh="http://schemas.microsoft.com/office/word/2020/wordml/sdtdatahash" xmlns:w16se="http://schemas.microsoft.com/office/word/2015/wordml/symex" mc:Ignorable="w14 w15 w16se w16cid w16 w16cex w16sdtdh w16du">
   <w:docDefaults>
     <w:rPrDefault>
       <w:rPr>
@@ -2087,6 +4422,962 @@
 </w:styles>
 </file>
 
+<file path=word/charts/chart1.xml><?xml version="1.0" encoding="utf-8"?>
+<c:chartSpace xmlns:c="http://schemas.openxmlformats.org/drawingml/2006/chart" xmlns:a="http://schemas.openxmlformats.org/drawingml/2006/main" xmlns:r="http://schemas.openxmlformats.org/officeDocument/2006/relationships" xmlns:c16r2="http://schemas.microsoft.com/office/drawing/2015/06/chart">
+  <c:date1904 val="0"/>
+  <c:lang val="en-US"/>
+  <c:roundedCorners val="0"/>
+  <mc:AlternateContent xmlns:mc="http://schemas.openxmlformats.org/markup-compatibility/2006">
+    <mc:Choice xmlns:c14="http://schemas.microsoft.com/office/drawing/2007/8/2/chart" Requires="c14">
+      <c14:style val="102"/>
+    </mc:Choice>
+    <mc:Fallback>
+      <c:style val="2"/>
+    </mc:Fallback>
+  </mc:AlternateContent>
+  <c:chart>
+    <c:title>
+      <c:tx>
+        <c:rich>
+          <a:bodyPr rot="0" spcFirstLastPara="1" vertOverflow="ellipsis" vert="horz" wrap="square" anchor="ctr" anchorCtr="1"/>
+          <a:lstStyle/>
+          <a:p>
+            <a:pPr>
+              <a:defRPr sz="1400" b="0" i="0" u="none" strike="noStrike" kern="1200" spc="0" baseline="0">
+                <a:solidFill>
+                  <a:schemeClr val="tx1">
+                    <a:lumMod val="65000"/>
+                    <a:lumOff val="35000"/>
+                  </a:schemeClr>
+                </a:solidFill>
+                <a:latin typeface="+mn-lt"/>
+                <a:ea typeface="+mn-ea"/>
+                <a:cs typeface="+mn-cs"/>
+              </a:defRPr>
+            </a:pPr>
+            <a:r>
+              <a:rPr lang="en-US"/>
+              <a:t>Steering Input vs. True</a:t>
+            </a:r>
+            <a:r>
+              <a:rPr lang="en-US" baseline="0"/>
+              <a:t> Steering Angle</a:t>
+            </a:r>
+          </a:p>
+        </c:rich>
+      </c:tx>
+      <c:overlay val="0"/>
+      <c:spPr>
+        <a:noFill/>
+        <a:ln>
+          <a:noFill/>
+        </a:ln>
+        <a:effectLst/>
+      </c:spPr>
+      <c:txPr>
+        <a:bodyPr rot="0" spcFirstLastPara="1" vertOverflow="ellipsis" vert="horz" wrap="square" anchor="ctr" anchorCtr="1"/>
+        <a:lstStyle/>
+        <a:p>
+          <a:pPr>
+            <a:defRPr sz="1400" b="0" i="0" u="none" strike="noStrike" kern="1200" spc="0" baseline="0">
+              <a:solidFill>
+                <a:schemeClr val="tx1">
+                  <a:lumMod val="65000"/>
+                  <a:lumOff val="35000"/>
+                </a:schemeClr>
+              </a:solidFill>
+              <a:latin typeface="+mn-lt"/>
+              <a:ea typeface="+mn-ea"/>
+              <a:cs typeface="+mn-cs"/>
+            </a:defRPr>
+          </a:pPr>
+          <a:endParaRPr lang="en-US"/>
+        </a:p>
+      </c:txPr>
+    </c:title>
+    <c:autoTitleDeleted val="0"/>
+    <c:plotArea>
+      <c:layout/>
+      <c:scatterChart>
+        <c:scatterStyle val="lineMarker"/>
+        <c:varyColors val="0"/>
+        <c:ser>
+          <c:idx val="0"/>
+          <c:order val="0"/>
+          <c:tx>
+            <c:strRef>
+              <c:f>Sheet1!$I$1</c:f>
+              <c:strCache>
+                <c:ptCount val="1"/>
+                <c:pt idx="0">
+                  <c:v>theta deg normalized</c:v>
+                </c:pt>
+              </c:strCache>
+            </c:strRef>
+          </c:tx>
+          <c:spPr>
+            <a:ln w="38100" cap="rnd">
+              <a:noFill/>
+              <a:round/>
+            </a:ln>
+            <a:effectLst/>
+          </c:spPr>
+          <c:marker>
+            <c:symbol val="circle"/>
+            <c:size val="5"/>
+            <c:spPr>
+              <a:solidFill>
+                <a:schemeClr val="accent1"/>
+              </a:solidFill>
+              <a:ln w="9525">
+                <a:solidFill>
+                  <a:schemeClr val="accent1"/>
+                </a:solidFill>
+              </a:ln>
+              <a:effectLst/>
+            </c:spPr>
+          </c:marker>
+          <c:trendline>
+            <c:spPr>
+              <a:ln w="19050" cap="rnd">
+                <a:solidFill>
+                  <a:schemeClr val="accent1"/>
+                </a:solidFill>
+                <a:prstDash val="sysDot"/>
+              </a:ln>
+              <a:effectLst/>
+            </c:spPr>
+            <c:trendlineType val="poly"/>
+            <c:order val="2"/>
+            <c:intercept val="0"/>
+            <c:dispRSqr val="1"/>
+            <c:dispEq val="1"/>
+            <c:trendlineLbl>
+              <c:layout>
+                <c:manualLayout>
+                  <c:x val="-2.9352580927384075E-4"/>
+                  <c:y val="-0.18995698454359872"/>
+                </c:manualLayout>
+              </c:layout>
+              <c:numFmt formatCode="General" sourceLinked="0"/>
+              <c:spPr>
+                <a:noFill/>
+                <a:ln>
+                  <a:noFill/>
+                </a:ln>
+                <a:effectLst/>
+              </c:spPr>
+              <c:txPr>
+                <a:bodyPr rot="0" spcFirstLastPara="1" vertOverflow="ellipsis" vert="horz" wrap="square" anchor="ctr" anchorCtr="1"/>
+                <a:lstStyle/>
+                <a:p>
+                  <a:pPr>
+                    <a:defRPr sz="900" b="0" i="0" u="none" strike="noStrike" kern="1200" baseline="0">
+                      <a:solidFill>
+                        <a:schemeClr val="tx1">
+                          <a:lumMod val="65000"/>
+                          <a:lumOff val="35000"/>
+                        </a:schemeClr>
+                      </a:solidFill>
+                      <a:latin typeface="+mn-lt"/>
+                      <a:ea typeface="+mn-ea"/>
+                      <a:cs typeface="+mn-cs"/>
+                    </a:defRPr>
+                  </a:pPr>
+                  <a:endParaRPr lang="en-US"/>
+                </a:p>
+              </c:txPr>
+            </c:trendlineLbl>
+          </c:trendline>
+          <c:xVal>
+            <c:numRef>
+              <c:f>Sheet1!$A$2:$A$6</c:f>
+              <c:numCache>
+                <c:formatCode>General</c:formatCode>
+                <c:ptCount val="5"/>
+                <c:pt idx="0">
+                  <c:v>0</c:v>
+                </c:pt>
+                <c:pt idx="1">
+                  <c:v>1</c:v>
+                </c:pt>
+                <c:pt idx="2">
+                  <c:v>0.5</c:v>
+                </c:pt>
+                <c:pt idx="3">
+                  <c:v>0.25</c:v>
+                </c:pt>
+                <c:pt idx="4">
+                  <c:v>0.1</c:v>
+                </c:pt>
+              </c:numCache>
+            </c:numRef>
+          </c:xVal>
+          <c:yVal>
+            <c:numRef>
+              <c:f>Sheet1!$I$2:$I$6</c:f>
+              <c:numCache>
+                <c:formatCode>General</c:formatCode>
+                <c:ptCount val="5"/>
+                <c:pt idx="0">
+                  <c:v>1.5352345172914283E-6</c:v>
+                </c:pt>
+                <c:pt idx="1">
+                  <c:v>-30.224805070913042</c:v>
+                </c:pt>
+                <c:pt idx="2">
+                  <c:v>-24.107325521194397</c:v>
+                </c:pt>
+                <c:pt idx="3">
+                  <c:v>-14.332676708888954</c:v>
+                </c:pt>
+                <c:pt idx="4">
+                  <c:v>-8.1870666121818374</c:v>
+                </c:pt>
+              </c:numCache>
+            </c:numRef>
+          </c:yVal>
+          <c:smooth val="0"/>
+          <c:extLst>
+            <c:ext xmlns:c16="http://schemas.microsoft.com/office/drawing/2014/chart" uri="{C3380CC4-5D6E-409C-BE32-E72D297353CC}">
+              <c16:uniqueId val="{00000001-DE05-4E26-A808-F9157052D222}"/>
+            </c:ext>
+          </c:extLst>
+        </c:ser>
+        <c:dLbls>
+          <c:showLegendKey val="0"/>
+          <c:showVal val="0"/>
+          <c:showCatName val="0"/>
+          <c:showSerName val="0"/>
+          <c:showPercent val="0"/>
+          <c:showBubbleSize val="0"/>
+        </c:dLbls>
+        <c:axId val="807292816"/>
+        <c:axId val="807294736"/>
+      </c:scatterChart>
+      <c:valAx>
+        <c:axId val="807292816"/>
+        <c:scaling>
+          <c:orientation val="minMax"/>
+        </c:scaling>
+        <c:delete val="0"/>
+        <c:axPos val="b"/>
+        <c:majorGridlines>
+          <c:spPr>
+            <a:ln w="9525" cap="flat" cmpd="sng" algn="ctr">
+              <a:solidFill>
+                <a:schemeClr val="tx1">
+                  <a:lumMod val="15000"/>
+                  <a:lumOff val="85000"/>
+                </a:schemeClr>
+              </a:solidFill>
+              <a:round/>
+            </a:ln>
+            <a:effectLst/>
+          </c:spPr>
+        </c:majorGridlines>
+        <c:numFmt formatCode="General" sourceLinked="1"/>
+        <c:majorTickMark val="none"/>
+        <c:minorTickMark val="none"/>
+        <c:tickLblPos val="nextTo"/>
+        <c:spPr>
+          <a:noFill/>
+          <a:ln w="9525" cap="flat" cmpd="sng" algn="ctr">
+            <a:solidFill>
+              <a:schemeClr val="tx1">
+                <a:lumMod val="25000"/>
+                <a:lumOff val="75000"/>
+              </a:schemeClr>
+            </a:solidFill>
+            <a:round/>
+          </a:ln>
+          <a:effectLst/>
+        </c:spPr>
+        <c:txPr>
+          <a:bodyPr rot="-60000000" spcFirstLastPara="1" vertOverflow="ellipsis" vert="horz" wrap="square" anchor="ctr" anchorCtr="1"/>
+          <a:lstStyle/>
+          <a:p>
+            <a:pPr>
+              <a:defRPr sz="900" b="0" i="0" u="none" strike="noStrike" kern="1200" baseline="0">
+                <a:solidFill>
+                  <a:schemeClr val="tx1">
+                    <a:lumMod val="65000"/>
+                    <a:lumOff val="35000"/>
+                  </a:schemeClr>
+                </a:solidFill>
+                <a:latin typeface="+mn-lt"/>
+                <a:ea typeface="+mn-ea"/>
+                <a:cs typeface="+mn-cs"/>
+              </a:defRPr>
+            </a:pPr>
+            <a:endParaRPr lang="en-US"/>
+          </a:p>
+        </c:txPr>
+        <c:crossAx val="807294736"/>
+        <c:crosses val="autoZero"/>
+        <c:crossBetween val="midCat"/>
+      </c:valAx>
+      <c:valAx>
+        <c:axId val="807294736"/>
+        <c:scaling>
+          <c:orientation val="minMax"/>
+        </c:scaling>
+        <c:delete val="0"/>
+        <c:axPos val="l"/>
+        <c:majorGridlines>
+          <c:spPr>
+            <a:ln w="9525" cap="flat" cmpd="sng" algn="ctr">
+              <a:solidFill>
+                <a:schemeClr val="tx1">
+                  <a:lumMod val="15000"/>
+                  <a:lumOff val="85000"/>
+                </a:schemeClr>
+              </a:solidFill>
+              <a:round/>
+            </a:ln>
+            <a:effectLst/>
+          </c:spPr>
+        </c:majorGridlines>
+        <c:numFmt formatCode="General" sourceLinked="1"/>
+        <c:majorTickMark val="none"/>
+        <c:minorTickMark val="none"/>
+        <c:tickLblPos val="nextTo"/>
+        <c:spPr>
+          <a:noFill/>
+          <a:ln w="9525" cap="flat" cmpd="sng" algn="ctr">
+            <a:solidFill>
+              <a:schemeClr val="tx1">
+                <a:lumMod val="25000"/>
+                <a:lumOff val="75000"/>
+              </a:schemeClr>
+            </a:solidFill>
+            <a:round/>
+          </a:ln>
+          <a:effectLst/>
+        </c:spPr>
+        <c:txPr>
+          <a:bodyPr rot="-60000000" spcFirstLastPara="1" vertOverflow="ellipsis" vert="horz" wrap="square" anchor="ctr" anchorCtr="1"/>
+          <a:lstStyle/>
+          <a:p>
+            <a:pPr>
+              <a:defRPr sz="900" b="0" i="0" u="none" strike="noStrike" kern="1200" baseline="0">
+                <a:solidFill>
+                  <a:schemeClr val="tx1">
+                    <a:lumMod val="65000"/>
+                    <a:lumOff val="35000"/>
+                  </a:schemeClr>
+                </a:solidFill>
+                <a:latin typeface="+mn-lt"/>
+                <a:ea typeface="+mn-ea"/>
+                <a:cs typeface="+mn-cs"/>
+              </a:defRPr>
+            </a:pPr>
+            <a:endParaRPr lang="en-US"/>
+          </a:p>
+        </c:txPr>
+        <c:crossAx val="807292816"/>
+        <c:crosses val="autoZero"/>
+        <c:crossBetween val="midCat"/>
+      </c:valAx>
+      <c:spPr>
+        <a:noFill/>
+        <a:ln>
+          <a:noFill/>
+        </a:ln>
+        <a:effectLst/>
+      </c:spPr>
+    </c:plotArea>
+    <c:plotVisOnly val="1"/>
+    <c:dispBlanksAs val="gap"/>
+    <c:showDLblsOverMax val="0"/>
+  </c:chart>
+  <c:spPr>
+    <a:solidFill>
+      <a:schemeClr val="bg1"/>
+    </a:solidFill>
+    <a:ln w="9525" cap="flat" cmpd="sng" algn="ctr">
+      <a:solidFill>
+        <a:schemeClr val="tx1">
+          <a:lumMod val="15000"/>
+          <a:lumOff val="85000"/>
+        </a:schemeClr>
+      </a:solidFill>
+      <a:round/>
+    </a:ln>
+    <a:effectLst/>
+  </c:spPr>
+  <c:txPr>
+    <a:bodyPr/>
+    <a:lstStyle/>
+    <a:p>
+      <a:pPr>
+        <a:defRPr/>
+      </a:pPr>
+      <a:endParaRPr lang="en-US"/>
+    </a:p>
+  </c:txPr>
+  <c:externalData r:id="rId3">
+    <c:autoUpdate val="0"/>
+  </c:externalData>
+</c:chartSpace>
+</file>
+
+<file path=word/charts/colors1.xml><?xml version="1.0" encoding="utf-8"?>
+<cs:colorStyle xmlns:cs="http://schemas.microsoft.com/office/drawing/2012/chartStyle" xmlns:a="http://schemas.openxmlformats.org/drawingml/2006/main" meth="cycle" id="10">
+  <a:schemeClr val="accent1"/>
+  <a:schemeClr val="accent2"/>
+  <a:schemeClr val="accent3"/>
+  <a:schemeClr val="accent4"/>
+  <a:schemeClr val="accent5"/>
+  <a:schemeClr val="accent6"/>
+  <cs:variation/>
+  <cs:variation>
+    <a:lumMod val="60000"/>
+  </cs:variation>
+  <cs:variation>
+    <a:lumMod val="80000"/>
+    <a:lumOff val="20000"/>
+  </cs:variation>
+  <cs:variation>
+    <a:lumMod val="80000"/>
+  </cs:variation>
+  <cs:variation>
+    <a:lumMod val="60000"/>
+    <a:lumOff val="40000"/>
+  </cs:variation>
+  <cs:variation>
+    <a:lumMod val="50000"/>
+  </cs:variation>
+  <cs:variation>
+    <a:lumMod val="70000"/>
+    <a:lumOff val="30000"/>
+  </cs:variation>
+  <cs:variation>
+    <a:lumMod val="70000"/>
+  </cs:variation>
+  <cs:variation>
+    <a:lumMod val="50000"/>
+    <a:lumOff val="50000"/>
+  </cs:variation>
+</cs:colorStyle>
+</file>
+
+<file path=word/charts/style1.xml><?xml version="1.0" encoding="utf-8"?>
+<cs:chartStyle xmlns:cs="http://schemas.microsoft.com/office/drawing/2012/chartStyle" xmlns:a="http://schemas.openxmlformats.org/drawingml/2006/main" id="240">
+  <cs:axisTitle>
+    <cs:lnRef idx="0"/>
+    <cs:fillRef idx="0"/>
+    <cs:effectRef idx="0"/>
+    <cs:fontRef idx="minor">
+      <a:schemeClr val="tx1">
+        <a:lumMod val="65000"/>
+        <a:lumOff val="35000"/>
+      </a:schemeClr>
+    </cs:fontRef>
+    <cs:defRPr sz="1000" kern="1200"/>
+  </cs:axisTitle>
+  <cs:categoryAxis>
+    <cs:lnRef idx="0"/>
+    <cs:fillRef idx="0"/>
+    <cs:effectRef idx="0"/>
+    <cs:fontRef idx="minor">
+      <a:schemeClr val="tx1">
+        <a:lumMod val="65000"/>
+        <a:lumOff val="35000"/>
+      </a:schemeClr>
+    </cs:fontRef>
+    <cs:spPr>
+      <a:ln w="9525" cap="flat" cmpd="sng" algn="ctr">
+        <a:solidFill>
+          <a:schemeClr val="tx1">
+            <a:lumMod val="25000"/>
+            <a:lumOff val="75000"/>
+          </a:schemeClr>
+        </a:solidFill>
+        <a:round/>
+      </a:ln>
+    </cs:spPr>
+    <cs:defRPr sz="900" kern="1200"/>
+  </cs:categoryAxis>
+  <cs:chartArea mods="allowNoFillOverride allowNoLineOverride">
+    <cs:lnRef idx="0"/>
+    <cs:fillRef idx="0"/>
+    <cs:effectRef idx="0"/>
+    <cs:fontRef idx="minor">
+      <a:schemeClr val="tx1"/>
+    </cs:fontRef>
+    <cs:spPr>
+      <a:solidFill>
+        <a:schemeClr val="bg1"/>
+      </a:solidFill>
+      <a:ln w="9525" cap="flat" cmpd="sng" algn="ctr">
+        <a:solidFill>
+          <a:schemeClr val="tx1">
+            <a:lumMod val="15000"/>
+            <a:lumOff val="85000"/>
+          </a:schemeClr>
+        </a:solidFill>
+        <a:round/>
+      </a:ln>
+    </cs:spPr>
+    <cs:defRPr sz="1000" kern="1200"/>
+  </cs:chartArea>
+  <cs:dataLabel>
+    <cs:lnRef idx="0"/>
+    <cs:fillRef idx="0"/>
+    <cs:effectRef idx="0"/>
+    <cs:fontRef idx="minor">
+      <a:schemeClr val="tx1">
+        <a:lumMod val="75000"/>
+        <a:lumOff val="25000"/>
+      </a:schemeClr>
+    </cs:fontRef>
+    <cs:defRPr sz="900" kern="1200"/>
+  </cs:dataLabel>
+  <cs:dataLabelCallout>
+    <cs:lnRef idx="0"/>
+    <cs:fillRef idx="0"/>
+    <cs:effectRef idx="0"/>
+    <cs:fontRef idx="minor">
+      <a:schemeClr val="dk1">
+        <a:lumMod val="65000"/>
+        <a:lumOff val="35000"/>
+      </a:schemeClr>
+    </cs:fontRef>
+    <cs:spPr>
+      <a:solidFill>
+        <a:schemeClr val="lt1"/>
+      </a:solidFill>
+      <a:ln>
+        <a:solidFill>
+          <a:schemeClr val="dk1">
+            <a:lumMod val="25000"/>
+            <a:lumOff val="75000"/>
+          </a:schemeClr>
+        </a:solidFill>
+      </a:ln>
+    </cs:spPr>
+    <cs:defRPr sz="900" kern="1200"/>
+    <cs:bodyPr rot="0" spcFirstLastPara="1" vertOverflow="clip" horzOverflow="clip" vert="horz" wrap="square" lIns="36576" tIns="18288" rIns="36576" bIns="18288" anchor="ctr" anchorCtr="1">
+      <a:spAutoFit/>
+    </cs:bodyPr>
+  </cs:dataLabelCallout>
+  <cs:dataPoint>
+    <cs:lnRef idx="0"/>
+    <cs:fillRef idx="1">
+      <cs:styleClr val="auto"/>
+    </cs:fillRef>
+    <cs:effectRef idx="0"/>
+    <cs:fontRef idx="minor">
+      <a:schemeClr val="tx1"/>
+    </cs:fontRef>
+  </cs:dataPoint>
+  <cs:dataPoint3D>
+    <cs:lnRef idx="0"/>
+    <cs:fillRef idx="1">
+      <cs:styleClr val="auto"/>
+    </cs:fillRef>
+    <cs:effectRef idx="0"/>
+    <cs:fontRef idx="minor">
+      <a:schemeClr val="tx1"/>
+    </cs:fontRef>
+  </cs:dataPoint3D>
+  <cs:dataPointLine>
+    <cs:lnRef idx="0">
+      <cs:styleClr val="auto"/>
+    </cs:lnRef>
+    <cs:fillRef idx="1"/>
+    <cs:effectRef idx="0"/>
+    <cs:fontRef idx="minor">
+      <a:schemeClr val="tx1"/>
+    </cs:fontRef>
+    <cs:spPr>
+      <a:ln w="19050" cap="rnd">
+        <a:solidFill>
+          <a:schemeClr val="phClr"/>
+        </a:solidFill>
+        <a:round/>
+      </a:ln>
+    </cs:spPr>
+  </cs:dataPointLine>
+  <cs:dataPointMarker>
+    <cs:lnRef idx="0">
+      <cs:styleClr val="auto"/>
+    </cs:lnRef>
+    <cs:fillRef idx="1">
+      <cs:styleClr val="auto"/>
+    </cs:fillRef>
+    <cs:effectRef idx="0"/>
+    <cs:fontRef idx="minor">
+      <a:schemeClr val="tx1"/>
+    </cs:fontRef>
+    <cs:spPr>
+      <a:ln w="9525">
+        <a:solidFill>
+          <a:schemeClr val="phClr"/>
+        </a:solidFill>
+      </a:ln>
+    </cs:spPr>
+  </cs:dataPointMarker>
+  <cs:dataPointMarkerLayout symbol="circle" size="5"/>
+  <cs:dataPointWireframe>
+    <cs:lnRef idx="0">
+      <cs:styleClr val="auto"/>
+    </cs:lnRef>
+    <cs:fillRef idx="0"/>
+    <cs:effectRef idx="0"/>
+    <cs:fontRef idx="minor">
+      <a:schemeClr val="dk1"/>
+    </cs:fontRef>
+    <cs:spPr>
+      <a:ln w="9525" cap="rnd">
+        <a:solidFill>
+          <a:schemeClr val="phClr"/>
+        </a:solidFill>
+        <a:round/>
+      </a:ln>
+    </cs:spPr>
+  </cs:dataPointWireframe>
+  <cs:dataTable>
+    <cs:lnRef idx="0"/>
+    <cs:fillRef idx="0"/>
+    <cs:effectRef idx="0"/>
+    <cs:fontRef idx="minor">
+      <a:schemeClr val="tx1">
+        <a:lumMod val="65000"/>
+        <a:lumOff val="35000"/>
+      </a:schemeClr>
+    </cs:fontRef>
+    <cs:spPr>
+      <a:noFill/>
+      <a:ln w="9525" cap="flat" cmpd="sng" algn="ctr">
+        <a:solidFill>
+          <a:schemeClr val="tx1">
+            <a:lumMod val="15000"/>
+            <a:lumOff val="85000"/>
+          </a:schemeClr>
+        </a:solidFill>
+        <a:round/>
+      </a:ln>
+    </cs:spPr>
+    <cs:defRPr sz="900" kern="1200"/>
+  </cs:dataTable>
+  <cs:downBar>
+    <cs:lnRef idx="0"/>
+    <cs:fillRef idx="0"/>
+    <cs:effectRef idx="0"/>
+    <cs:fontRef idx="minor">
+      <a:schemeClr val="tx1"/>
+    </cs:fontRef>
+    <cs:spPr>
+      <a:solidFill>
+        <a:schemeClr val="dk1">
+          <a:lumMod val="75000"/>
+          <a:lumOff val="25000"/>
+        </a:schemeClr>
+      </a:solidFill>
+      <a:ln w="9525" cap="flat" cmpd="sng" algn="ctr">
+        <a:solidFill>
+          <a:schemeClr val="tx1">
+            <a:lumMod val="65000"/>
+            <a:lumOff val="35000"/>
+          </a:schemeClr>
+        </a:solidFill>
+        <a:round/>
+      </a:ln>
+    </cs:spPr>
+  </cs:downBar>
+  <cs:dropLine>
+    <cs:lnRef idx="0"/>
+    <cs:fillRef idx="0"/>
+    <cs:effectRef idx="0"/>
+    <cs:fontRef idx="minor">
+      <a:schemeClr val="tx1"/>
+    </cs:fontRef>
+    <cs:spPr>
+      <a:ln w="9525" cap="flat" cmpd="sng" algn="ctr">
+        <a:solidFill>
+          <a:schemeClr val="tx1">
+            <a:lumMod val="35000"/>
+            <a:lumOff val="65000"/>
+          </a:schemeClr>
+        </a:solidFill>
+        <a:round/>
+      </a:ln>
+    </cs:spPr>
+  </cs:dropLine>
+  <cs:errorBar>
+    <cs:lnRef idx="0"/>
+    <cs:fillRef idx="0"/>
+    <cs:effectRef idx="0"/>
+    <cs:fontRef idx="minor">
+      <a:schemeClr val="tx1"/>
+    </cs:fontRef>
+    <cs:spPr>
+      <a:ln w="9525" cap="flat" cmpd="sng" algn="ctr">
+        <a:solidFill>
+          <a:schemeClr val="tx1">
+            <a:lumMod val="65000"/>
+            <a:lumOff val="35000"/>
+          </a:schemeClr>
+        </a:solidFill>
+        <a:round/>
+      </a:ln>
+    </cs:spPr>
+  </cs:errorBar>
+  <cs:floor>
+    <cs:lnRef idx="0"/>
+    <cs:fillRef idx="0"/>
+    <cs:effectRef idx="0"/>
+    <cs:fontRef idx="minor">
+      <a:schemeClr val="tx1"/>
+    </cs:fontRef>
+    <cs:spPr>
+      <a:noFill/>
+      <a:ln>
+        <a:noFill/>
+      </a:ln>
+    </cs:spPr>
+  </cs:floor>
+  <cs:gridlineMajor>
+    <cs:lnRef idx="0"/>
+    <cs:fillRef idx="0"/>
+    <cs:effectRef idx="0"/>
+    <cs:fontRef idx="minor">
+      <a:schemeClr val="tx1"/>
+    </cs:fontRef>
+    <cs:spPr>
+      <a:ln w="9525" cap="flat" cmpd="sng" algn="ctr">
+        <a:solidFill>
+          <a:schemeClr val="tx1">
+            <a:lumMod val="15000"/>
+            <a:lumOff val="85000"/>
+          </a:schemeClr>
+        </a:solidFill>
+        <a:round/>
+      </a:ln>
+    </cs:spPr>
+  </cs:gridlineMajor>
+  <cs:gridlineMinor>
+    <cs:lnRef idx="0"/>
+    <cs:fillRef idx="0"/>
+    <cs:effectRef idx="0"/>
+    <cs:fontRef idx="minor">
+      <a:schemeClr val="tx1"/>
+    </cs:fontRef>
+    <cs:spPr>
+      <a:ln w="9525" cap="flat" cmpd="sng" algn="ctr">
+        <a:solidFill>
+          <a:schemeClr val="tx1">
+            <a:lumMod val="5000"/>
+            <a:lumOff val="95000"/>
+          </a:schemeClr>
+        </a:solidFill>
+        <a:round/>
+      </a:ln>
+    </cs:spPr>
+  </cs:gridlineMinor>
+  <cs:hiLoLine>
+    <cs:lnRef idx="0"/>
+    <cs:fillRef idx="0"/>
+    <cs:effectRef idx="0"/>
+    <cs:fontRef idx="minor">
+      <a:schemeClr val="tx1"/>
+    </cs:fontRef>
+    <cs:spPr>
+      <a:ln w="9525" cap="flat" cmpd="sng" algn="ctr">
+        <a:solidFill>
+          <a:schemeClr val="tx1">
+            <a:lumMod val="50000"/>
+            <a:lumOff val="50000"/>
+          </a:schemeClr>
+        </a:solidFill>
+        <a:round/>
+      </a:ln>
+    </cs:spPr>
+  </cs:hiLoLine>
+  <cs:leaderLine>
+    <cs:lnRef idx="0"/>
+    <cs:fillRef idx="0"/>
+    <cs:effectRef idx="0"/>
+    <cs:fontRef idx="minor">
+      <a:schemeClr val="tx1"/>
+    </cs:fontRef>
+    <cs:spPr>
+      <a:ln w="9525" cap="flat" cmpd="sng" algn="ctr">
+        <a:solidFill>
+          <a:schemeClr val="tx1">
+            <a:lumMod val="35000"/>
+            <a:lumOff val="65000"/>
+          </a:schemeClr>
+        </a:solidFill>
+        <a:round/>
+      </a:ln>
+    </cs:spPr>
+  </cs:leaderLine>
+  <cs:legend>
+    <cs:lnRef idx="0"/>
+    <cs:fillRef idx="0"/>
+    <cs:effectRef idx="0"/>
+    <cs:fontRef idx="minor">
+      <a:schemeClr val="tx1">
+        <a:lumMod val="65000"/>
+        <a:lumOff val="35000"/>
+      </a:schemeClr>
+    </cs:fontRef>
+    <cs:defRPr sz="900" kern="1200"/>
+  </cs:legend>
+  <cs:plotArea mods="allowNoFillOverride allowNoLineOverride">
+    <cs:lnRef idx="0"/>
+    <cs:fillRef idx="0"/>
+    <cs:effectRef idx="0"/>
+    <cs:fontRef idx="minor">
+      <a:schemeClr val="tx1"/>
+    </cs:fontRef>
+  </cs:plotArea>
+  <cs:plotArea3D mods="allowNoFillOverride allowNoLineOverride">
+    <cs:lnRef idx="0"/>
+    <cs:fillRef idx="0"/>
+    <cs:effectRef idx="0"/>
+    <cs:fontRef idx="minor">
+      <a:schemeClr val="tx1"/>
+    </cs:fontRef>
+  </cs:plotArea3D>
+  <cs:seriesAxis>
+    <cs:lnRef idx="0"/>
+    <cs:fillRef idx="0"/>
+    <cs:effectRef idx="0"/>
+    <cs:fontRef idx="minor">
+      <a:schemeClr val="tx1">
+        <a:lumMod val="65000"/>
+        <a:lumOff val="35000"/>
+      </a:schemeClr>
+    </cs:fontRef>
+    <cs:defRPr sz="900" kern="1200"/>
+  </cs:seriesAxis>
+  <cs:seriesLine>
+    <cs:lnRef idx="0"/>
+    <cs:fillRef idx="0"/>
+    <cs:effectRef idx="0"/>
+    <cs:fontRef idx="minor">
+      <a:schemeClr val="tx1"/>
+    </cs:fontRef>
+    <cs:spPr>
+      <a:ln w="9525" cap="flat" cmpd="sng" algn="ctr">
+        <a:solidFill>
+          <a:schemeClr val="tx1">
+            <a:lumMod val="35000"/>
+            <a:lumOff val="65000"/>
+          </a:schemeClr>
+        </a:solidFill>
+        <a:round/>
+      </a:ln>
+    </cs:spPr>
+  </cs:seriesLine>
+  <cs:title>
+    <cs:lnRef idx="0"/>
+    <cs:fillRef idx="0"/>
+    <cs:effectRef idx="0"/>
+    <cs:fontRef idx="minor">
+      <a:schemeClr val="tx1">
+        <a:lumMod val="65000"/>
+        <a:lumOff val="35000"/>
+      </a:schemeClr>
+    </cs:fontRef>
+    <cs:defRPr sz="1400" b="0" kern="1200" spc="0" baseline="0"/>
+  </cs:title>
+  <cs:trendline>
+    <cs:lnRef idx="0">
+      <cs:styleClr val="auto"/>
+    </cs:lnRef>
+    <cs:fillRef idx="0"/>
+    <cs:effectRef idx="0"/>
+    <cs:fontRef idx="minor">
+      <a:schemeClr val="tx1"/>
+    </cs:fontRef>
+    <cs:spPr>
+      <a:ln w="19050" cap="rnd">
+        <a:solidFill>
+          <a:schemeClr val="phClr"/>
+        </a:solidFill>
+        <a:prstDash val="sysDot"/>
+      </a:ln>
+    </cs:spPr>
+  </cs:trendline>
+  <cs:trendlineLabel>
+    <cs:lnRef idx="0"/>
+    <cs:fillRef idx="0"/>
+    <cs:effectRef idx="0"/>
+    <cs:fontRef idx="minor">
+      <a:schemeClr val="tx1">
+        <a:lumMod val="65000"/>
+        <a:lumOff val="35000"/>
+      </a:schemeClr>
+    </cs:fontRef>
+    <cs:defRPr sz="900" kern="1200"/>
+  </cs:trendlineLabel>
+  <cs:upBar>
+    <cs:lnRef idx="0"/>
+    <cs:fillRef idx="0"/>
+    <cs:effectRef idx="0"/>
+    <cs:fontRef idx="minor">
+      <a:schemeClr val="tx1"/>
+    </cs:fontRef>
+    <cs:spPr>
+      <a:solidFill>
+        <a:schemeClr val="lt1"/>
+      </a:solidFill>
+      <a:ln w="9525" cap="flat" cmpd="sng" algn="ctr">
+        <a:solidFill>
+          <a:schemeClr val="tx1">
+            <a:lumMod val="65000"/>
+            <a:lumOff val="35000"/>
+          </a:schemeClr>
+        </a:solidFill>
+        <a:round/>
+      </a:ln>
+    </cs:spPr>
+  </cs:upBar>
+  <cs:valueAxis>
+    <cs:lnRef idx="0"/>
+    <cs:fillRef idx="0"/>
+    <cs:effectRef idx="0"/>
+    <cs:fontRef idx="minor">
+      <a:schemeClr val="tx1">
+        <a:lumMod val="65000"/>
+        <a:lumOff val="35000"/>
+      </a:schemeClr>
+    </cs:fontRef>
+    <cs:spPr>
+      <a:ln w="9525" cap="flat" cmpd="sng" algn="ctr">
+        <a:solidFill>
+          <a:schemeClr val="tx1">
+            <a:lumMod val="25000"/>
+            <a:lumOff val="75000"/>
+          </a:schemeClr>
+        </a:solidFill>
+        <a:round/>
+      </a:ln>
+    </cs:spPr>
+    <cs:defRPr sz="900" kern="1200"/>
+  </cs:valueAxis>
+  <cs:wall>
+    <cs:lnRef idx="0"/>
+    <cs:fillRef idx="0"/>
+    <cs:effectRef idx="0"/>
+    <cs:fontRef idx="minor">
+      <a:schemeClr val="tx1"/>
+    </cs:fontRef>
+    <cs:spPr>
+      <a:noFill/>
+      <a:ln>
+        <a:noFill/>
+      </a:ln>
+    </cs:spPr>
+  </cs:wall>
+</cs:chartStyle>
+</file>
+
 <file path=word/theme/theme1.xml><?xml version="1.0" encoding="utf-8"?>
 <a:theme xmlns:a="http://schemas.openxmlformats.org/drawingml/2006/main" name="Office Theme">
   <a:themeElements>

</xml_diff>